<commit_message>
Update item 1 of Admin (section 4.3)
</commit_message>
<xml_diff>
--- a/NewCarRentalProject.docx
+++ b/NewCarRentalProject.docx
@@ -76,17 +76,14 @@
         <w:contextualSpacing/>
         <w:rPr>
           <w:rFonts w:ascii="Times New Roman" w:eastAsia="Times New Roman" w:hAnsi="Times New Roman" w:cs="Times New Roman"/>
-          <w:b/>
           <w:color w:val="000000"/>
           <w:sz w:val="24"/>
           <w:szCs w:val="24"/>
         </w:rPr>
       </w:pPr>
-      <w:bookmarkStart w:id="0" w:name="_GoBack"/>
-      <w:r>
-        <w:rPr>
-          <w:rFonts w:ascii="Times New Roman" w:eastAsia="Times New Roman" w:hAnsi="Times New Roman" w:cs="Times New Roman"/>
-          <w:b/>
+      <w:r>
+        <w:rPr>
+          <w:rFonts w:ascii="Times New Roman" w:eastAsia="Times New Roman" w:hAnsi="Times New Roman" w:cs="Times New Roman"/>
           <w:i/>
           <w:color w:val="000000"/>
           <w:sz w:val="24"/>
@@ -95,7 +92,6 @@
         <w:t>Truong Son Nguyen (986440)</w:t>
       </w:r>
     </w:p>
-    <w:bookmarkEnd w:id="0"/>
     <w:p>
       <w:pPr>
         <w:numPr>
@@ -157,7 +153,27 @@
           <w:sz w:val="24"/>
           <w:szCs w:val="24"/>
         </w:rPr>
-        <w:t>Leonardo Samuel Tolosa Contreras (986527)</w:t>
+        <w:t xml:space="preserve">Leonardo Samuel </w:t>
+      </w:r>
+      <w:proofErr w:type="spellStart"/>
+      <w:r>
+        <w:rPr>
+          <w:rFonts w:ascii="Times New Roman" w:eastAsia="Times New Roman" w:hAnsi="Times New Roman" w:cs="Times New Roman"/>
+          <w:i/>
+          <w:sz w:val="24"/>
+          <w:szCs w:val="24"/>
+        </w:rPr>
+        <w:t>Tolosa</w:t>
+      </w:r>
+      <w:proofErr w:type="spellEnd"/>
+      <w:r>
+        <w:rPr>
+          <w:rFonts w:ascii="Times New Roman" w:eastAsia="Times New Roman" w:hAnsi="Times New Roman" w:cs="Times New Roman"/>
+          <w:i/>
+          <w:sz w:val="24"/>
+          <w:szCs w:val="24"/>
+        </w:rPr>
+        <w:t xml:space="preserve"> Contreras (986527)</w:t>
       </w:r>
     </w:p>
     <w:p>
@@ -189,33 +205,32 @@
           <w:sz w:val="24"/>
           <w:szCs w:val="24"/>
         </w:rPr>
-        <w:t>Gustavo do Rego Souza (986512)</w:t>
-      </w:r>
-    </w:p>
-    <w:p>
-      <w:pPr>
-        <w:spacing w:after="0" w:line="240" w:lineRule="auto"/>
-        <w:rPr>
-          <w:rFonts w:ascii="Times New Roman" w:eastAsia="Times New Roman" w:hAnsi="Times New Roman" w:cs="Times New Roman"/>
-          <w:b/>
-          <w:color w:val="000000"/>
+        <w:t xml:space="preserve">Gustavo do </w:t>
+      </w:r>
+      <w:proofErr w:type="spellStart"/>
+      <w:r>
+        <w:rPr>
+          <w:rFonts w:ascii="Times New Roman" w:eastAsia="Times New Roman" w:hAnsi="Times New Roman" w:cs="Times New Roman"/>
+          <w:i/>
           <w:sz w:val="24"/>
           <w:szCs w:val="24"/>
         </w:rPr>
-      </w:pPr>
-    </w:p>
-    <w:p>
-      <w:pPr>
-        <w:spacing w:after="0" w:line="240" w:lineRule="auto"/>
-        <w:rPr>
-          <w:rFonts w:ascii="Times New Roman" w:eastAsia="Times New Roman" w:hAnsi="Times New Roman" w:cs="Times New Roman"/>
-          <w:b/>
-          <w:color w:val="000000"/>
+        <w:t>Rego</w:t>
+      </w:r>
+      <w:proofErr w:type="spellEnd"/>
+      <w:r>
+        <w:rPr>
+          <w:rFonts w:ascii="Times New Roman" w:eastAsia="Times New Roman" w:hAnsi="Times New Roman" w:cs="Times New Roman"/>
+          <w:i/>
           <w:sz w:val="24"/>
           <w:szCs w:val="24"/>
         </w:rPr>
-      </w:pPr>
-      <w:r>
+        <w:t xml:space="preserve"> Souza (986512)</w:t>
+      </w:r>
+    </w:p>
+    <w:p>
+      <w:pPr>
+        <w:spacing w:after="0" w:line="240" w:lineRule="auto"/>
         <w:rPr>
           <w:rFonts w:ascii="Times New Roman" w:eastAsia="Times New Roman" w:hAnsi="Times New Roman" w:cs="Times New Roman"/>
           <w:b/>
@@ -223,14 +238,14 @@
           <w:sz w:val="24"/>
           <w:szCs w:val="24"/>
         </w:rPr>
-        <w:t>1. Introduction</w:t>
-      </w:r>
-    </w:p>
-    <w:p>
-      <w:pPr>
-        <w:spacing w:after="0" w:line="240" w:lineRule="auto"/>
-        <w:rPr>
-          <w:rFonts w:ascii="Times New Roman" w:eastAsia="Times New Roman" w:hAnsi="Times New Roman" w:cs="Times New Roman"/>
+      </w:pPr>
+    </w:p>
+    <w:p>
+      <w:pPr>
+        <w:spacing w:after="0" w:line="240" w:lineRule="auto"/>
+        <w:rPr>
+          <w:rFonts w:ascii="Times New Roman" w:eastAsia="Times New Roman" w:hAnsi="Times New Roman" w:cs="Times New Roman"/>
+          <w:b/>
           <w:color w:val="000000"/>
           <w:sz w:val="24"/>
           <w:szCs w:val="24"/>
@@ -239,20 +254,24 @@
       <w:r>
         <w:rPr>
           <w:rFonts w:ascii="Times New Roman" w:eastAsia="Times New Roman" w:hAnsi="Times New Roman" w:cs="Times New Roman"/>
+          <w:b/>
           <w:color w:val="000000"/>
           <w:sz w:val="24"/>
           <w:szCs w:val="24"/>
         </w:rPr>
-        <w:t xml:space="preserve">In many years we have already had the traditional car rental services like Hertz, Avis, National, etc. In recent years, we have </w:t>
-      </w:r>
-      <w:r>
-        <w:rPr>
-          <w:rFonts w:ascii="Times New Roman" w:eastAsia="Times New Roman" w:hAnsi="Times New Roman" w:cs="Times New Roman"/>
+        <w:t>1. Introduction</w:t>
+      </w:r>
+    </w:p>
+    <w:p>
+      <w:pPr>
+        <w:spacing w:after="0" w:line="240" w:lineRule="auto"/>
+        <w:rPr>
+          <w:rFonts w:ascii="Times New Roman" w:eastAsia="Times New Roman" w:hAnsi="Times New Roman" w:cs="Times New Roman"/>
+          <w:color w:val="000000"/>
           <w:sz w:val="24"/>
           <w:szCs w:val="24"/>
         </w:rPr>
-        <w:t>emerging</w:t>
-      </w:r>
+      </w:pPr>
       <w:r>
         <w:rPr>
           <w:rFonts w:ascii="Times New Roman" w:eastAsia="Times New Roman" w:hAnsi="Times New Roman" w:cs="Times New Roman"/>
@@ -260,8 +279,36 @@
           <w:sz w:val="24"/>
           <w:szCs w:val="24"/>
         </w:rPr>
-        <w:t xml:space="preserve"> had new taxi services that are using new technologies and combination of community sharing like Uber, Grab, Didi, etc</w:t>
-      </w:r>
+        <w:t xml:space="preserve">In many years we have already had the traditional car rental services like Hertz, Avis, National, etc. In recent years, we have </w:t>
+      </w:r>
+      <w:r>
+        <w:rPr>
+          <w:rFonts w:ascii="Times New Roman" w:eastAsia="Times New Roman" w:hAnsi="Times New Roman" w:cs="Times New Roman"/>
+          <w:sz w:val="24"/>
+          <w:szCs w:val="24"/>
+        </w:rPr>
+        <w:t>emerging</w:t>
+      </w:r>
+      <w:r>
+        <w:rPr>
+          <w:rFonts w:ascii="Times New Roman" w:eastAsia="Times New Roman" w:hAnsi="Times New Roman" w:cs="Times New Roman"/>
+          <w:color w:val="000000"/>
+          <w:sz w:val="24"/>
+          <w:szCs w:val="24"/>
+        </w:rPr>
+        <w:t xml:space="preserve"> had new taxi services that are using new technologies and combination of community sharing like Uber, Grab, Didi, </w:t>
+      </w:r>
+      <w:proofErr w:type="spellStart"/>
+      <w:r>
+        <w:rPr>
+          <w:rFonts w:ascii="Times New Roman" w:eastAsia="Times New Roman" w:hAnsi="Times New Roman" w:cs="Times New Roman"/>
+          <w:color w:val="000000"/>
+          <w:sz w:val="24"/>
+          <w:szCs w:val="24"/>
+        </w:rPr>
+        <w:t>etc</w:t>
+      </w:r>
+      <w:proofErr w:type="spellEnd"/>
     </w:p>
     <w:p>
       <w:pPr>
@@ -631,22 +678,12 @@
           <w:rFonts w:ascii="Times New Roman" w:eastAsia="Times New Roman" w:hAnsi="Times New Roman" w:cs="Times New Roman"/>
           <w:b/>
           <w:color w:val="000000"/>
-          <w:sz w:val="24"/>
-          <w:szCs w:val="24"/>
-        </w:rPr>
-      </w:pPr>
-    </w:p>
-    <w:p>
-      <w:pPr>
-        <w:spacing w:after="0" w:line="240" w:lineRule="auto"/>
-        <w:rPr>
-          <w:rFonts w:ascii="Times New Roman" w:eastAsia="Times New Roman" w:hAnsi="Times New Roman" w:cs="Times New Roman"/>
-          <w:b/>
-          <w:color w:val="000000"/>
-          <w:sz w:val="20"/>
-          <w:szCs w:val="20"/>
-        </w:rPr>
-      </w:pPr>
+          <w:sz w:val="20"/>
+          <w:szCs w:val="20"/>
+        </w:rPr>
+      </w:pPr>
+      <w:bookmarkStart w:id="0" w:name="_GoBack"/>
+      <w:bookmarkEnd w:id="0"/>
       <w:r>
         <w:rPr>
           <w:rFonts w:ascii="Times New Roman" w:eastAsia="Times New Roman" w:hAnsi="Times New Roman" w:cs="Times New Roman"/>
@@ -800,7 +837,27 @@
                 <w:sz w:val="20"/>
                 <w:szCs w:val="20"/>
               </w:rPr>
-              <w:t>Manage efficient vehicles and create better car rental services (e.g reduce rental cost, improve service process...)</w:t>
+              <w:t>Manage efficient vehicles and create better car rental services (</w:t>
+            </w:r>
+            <w:proofErr w:type="spellStart"/>
+            <w:r>
+              <w:rPr>
+                <w:rFonts w:ascii="Times New Roman" w:eastAsia="Times New Roman" w:hAnsi="Times New Roman" w:cs="Times New Roman"/>
+                <w:i/>
+                <w:sz w:val="20"/>
+                <w:szCs w:val="20"/>
+              </w:rPr>
+              <w:t>e.g</w:t>
+            </w:r>
+            <w:proofErr w:type="spellEnd"/>
+            <w:r>
+              <w:rPr>
+                <w:rFonts w:ascii="Times New Roman" w:eastAsia="Times New Roman" w:hAnsi="Times New Roman" w:cs="Times New Roman"/>
+                <w:i/>
+                <w:sz w:val="20"/>
+                <w:szCs w:val="20"/>
+              </w:rPr>
+              <w:t xml:space="preserve"> reduce rental cost, improve service process...)</w:t>
             </w:r>
           </w:p>
           <w:p>
@@ -1195,7 +1252,6 @@
                 <w:sz w:val="20"/>
                 <w:szCs w:val="20"/>
               </w:rPr>
-              <w:lastRenderedPageBreak/>
               <w:t>Who</w:t>
             </w:r>
           </w:p>
@@ -1241,7 +1297,18 @@
                 <w:sz w:val="20"/>
                 <w:szCs w:val="20"/>
               </w:rPr>
-              <w:t xml:space="preserve">customer who rents a car and co-investor who contributes their cars </w:t>
+              <w:t xml:space="preserve">customer who rents a car </w:t>
+            </w:r>
+            <w:r>
+              <w:rPr>
+                <w:rFonts w:ascii="Times New Roman" w:eastAsia="Times New Roman" w:hAnsi="Times New Roman" w:cs="Times New Roman"/>
+                <w:i/>
+                <w:color w:val="000000"/>
+                <w:sz w:val="20"/>
+                <w:szCs w:val="20"/>
+              </w:rPr>
+              <w:lastRenderedPageBreak/>
+              <w:t xml:space="preserve">and co-investor who contributes their cars </w:t>
             </w:r>
           </w:p>
         </w:tc>
@@ -1265,6 +1332,7 @@
                 <w:sz w:val="20"/>
                 <w:szCs w:val="20"/>
               </w:rPr>
+              <w:lastRenderedPageBreak/>
               <w:t>The (product name)</w:t>
             </w:r>
           </w:p>
@@ -3173,7 +3241,23 @@
                 <w:sz w:val="20"/>
                 <w:szCs w:val="20"/>
               </w:rPr>
-              <w:t>Owners  must be registered before they can add their cars</w:t>
+              <w:t xml:space="preserve">Owners must be </w:t>
+            </w:r>
+            <w:r>
+              <w:rPr>
+                <w:rFonts w:ascii="Times" w:eastAsia="Times" w:hAnsi="Times" w:cs="Times"/>
+                <w:sz w:val="20"/>
+                <w:szCs w:val="20"/>
+              </w:rPr>
+              <w:t>reviewed and approved</w:t>
+            </w:r>
+            <w:r>
+              <w:rPr>
+                <w:rFonts w:ascii="Times" w:eastAsia="Times" w:hAnsi="Times" w:cs="Times"/>
+                <w:sz w:val="20"/>
+                <w:szCs w:val="20"/>
+              </w:rPr>
+              <w:t xml:space="preserve"> before they can add their cars</w:t>
             </w:r>
           </w:p>
         </w:tc>
@@ -3241,7 +3325,23 @@
                 <w:sz w:val="20"/>
                 <w:szCs w:val="20"/>
               </w:rPr>
-              <w:t>Admin must be able to add, edit or delete car owners</w:t>
+              <w:t xml:space="preserve">Admin must be able to </w:t>
+            </w:r>
+            <w:r>
+              <w:rPr>
+                <w:rFonts w:ascii="Times" w:eastAsia="Times" w:hAnsi="Times" w:cs="Times"/>
+                <w:sz w:val="20"/>
+                <w:szCs w:val="20"/>
+              </w:rPr>
+              <w:t xml:space="preserve">review and approve </w:t>
+            </w:r>
+            <w:r>
+              <w:rPr>
+                <w:rFonts w:ascii="Times" w:eastAsia="Times" w:hAnsi="Times" w:cs="Times"/>
+                <w:sz w:val="20"/>
+                <w:szCs w:val="20"/>
+              </w:rPr>
+              <w:t>owners</w:t>
             </w:r>
           </w:p>
         </w:tc>
@@ -3592,7 +3692,7 @@
                 <w:sz w:val="20"/>
                 <w:szCs w:val="20"/>
               </w:rPr>
-              <w:t>Admin must be able to review and define  a price for different car model, size,  manufacture year</w:t>
+              <w:t>Admin must be able to review and define a price for different car model, size, manufacture year</w:t>
             </w:r>
           </w:p>
         </w:tc>
@@ -4507,7 +4607,25 @@
                 <w:sz w:val="20"/>
                 <w:szCs w:val="20"/>
               </w:rPr>
-              <w:t>Cumbersome procedures and rental price is high</w:t>
+              <w:t xml:space="preserve">Cumbersome procedures and rental price </w:t>
+            </w:r>
+            <w:proofErr w:type="gramStart"/>
+            <w:r>
+              <w:rPr>
+                <w:rFonts w:ascii="Times" w:eastAsia="Times" w:hAnsi="Times" w:cs="Times"/>
+                <w:sz w:val="20"/>
+                <w:szCs w:val="20"/>
+              </w:rPr>
+              <w:t>is</w:t>
+            </w:r>
+            <w:proofErr w:type="gramEnd"/>
+            <w:r>
+              <w:rPr>
+                <w:rFonts w:ascii="Times" w:eastAsia="Times" w:hAnsi="Times" w:cs="Times"/>
+                <w:sz w:val="20"/>
+                <w:szCs w:val="20"/>
+              </w:rPr>
+              <w:t xml:space="preserve"> high</w:t>
             </w:r>
           </w:p>
         </w:tc>

</xml_diff>

<commit_message>
Update: the price should be defined by Car Owner, not Admin
</commit_message>
<xml_diff>
--- a/NewCarRentalProject.docx
+++ b/NewCarRentalProject.docx
@@ -682,8 +682,6 @@
           <w:szCs w:val="20"/>
         </w:rPr>
       </w:pPr>
-      <w:bookmarkStart w:id="0" w:name="_GoBack"/>
-      <w:bookmarkEnd w:id="0"/>
       <w:r>
         <w:rPr>
           <w:rFonts w:ascii="Times New Roman" w:eastAsia="Times New Roman" w:hAnsi="Times New Roman" w:cs="Times New Roman"/>
@@ -1515,8 +1513,8 @@
                 <w:szCs w:val="20"/>
               </w:rPr>
             </w:pPr>
-            <w:bookmarkStart w:id="1" w:name="_gjdgxs" w:colFirst="0" w:colLast="0"/>
-            <w:bookmarkEnd w:id="1"/>
+            <w:bookmarkStart w:id="0" w:name="_gjdgxs" w:colFirst="0" w:colLast="0"/>
+            <w:bookmarkEnd w:id="0"/>
             <w:r>
               <w:rPr>
                 <w:rFonts w:ascii="Times" w:eastAsia="Times" w:hAnsi="Times" w:cs="Times"/>
@@ -3086,7 +3084,7 @@
       </w:tr>
       <w:tr>
         <w:trPr>
-          <w:trHeight w:val="400"/>
+          <w:trHeight w:val="240"/>
         </w:trPr>
         <w:tc>
           <w:tcPr>
@@ -3437,6 +3435,14 @@
               </w:rPr>
               <w:t>Admin is able to review and approve/disapprove owner’s cars</w:t>
             </w:r>
+            <w:r>
+              <w:rPr>
+                <w:rFonts w:ascii="Times" w:eastAsia="Times" w:hAnsi="Times" w:cs="Times"/>
+                <w:sz w:val="20"/>
+                <w:szCs w:val="20"/>
+              </w:rPr>
+              <w:t xml:space="preserve"> and prices</w:t>
+            </w:r>
           </w:p>
         </w:tc>
         <w:tc>
@@ -3466,7 +3472,23 @@
                 <w:sz w:val="20"/>
                 <w:szCs w:val="20"/>
               </w:rPr>
-              <w:t>Cars must be reviewed and approved before they are rented</w:t>
+              <w:t xml:space="preserve">Cars </w:t>
+            </w:r>
+            <w:r>
+              <w:rPr>
+                <w:rFonts w:ascii="Times" w:eastAsia="Times" w:hAnsi="Times" w:cs="Times"/>
+                <w:sz w:val="20"/>
+                <w:szCs w:val="20"/>
+              </w:rPr>
+              <w:t xml:space="preserve">and their prices </w:t>
+            </w:r>
+            <w:r>
+              <w:rPr>
+                <w:rFonts w:ascii="Times" w:eastAsia="Times" w:hAnsi="Times" w:cs="Times"/>
+                <w:sz w:val="20"/>
+                <w:szCs w:val="20"/>
+              </w:rPr>
+              <w:t>must be reviewed and approved before they are rented</w:t>
             </w:r>
           </w:p>
         </w:tc>
@@ -3520,7 +3542,23 @@
                 <w:sz w:val="20"/>
                 <w:szCs w:val="20"/>
               </w:rPr>
-              <w:t>Admin must be able to review and approve/disapprove cars added by Owner</w:t>
+              <w:t>Admin must be able to review and approve/disapprove cars</w:t>
+            </w:r>
+            <w:r>
+              <w:rPr>
+                <w:rFonts w:ascii="Times" w:eastAsia="Times" w:hAnsi="Times" w:cs="Times"/>
+                <w:sz w:val="20"/>
+                <w:szCs w:val="20"/>
+              </w:rPr>
+              <w:t>, prices</w:t>
+            </w:r>
+            <w:r>
+              <w:rPr>
+                <w:rFonts w:ascii="Times" w:eastAsia="Times" w:hAnsi="Times" w:cs="Times"/>
+                <w:sz w:val="20"/>
+                <w:szCs w:val="20"/>
+              </w:rPr>
+              <w:t xml:space="preserve"> added by Owner</w:t>
             </w:r>
           </w:p>
         </w:tc>
@@ -3570,14 +3608,6 @@
                 <w:szCs w:val="20"/>
               </w:rPr>
             </w:pPr>
-            <w:r>
-              <w:rPr>
-                <w:rFonts w:ascii="Times" w:eastAsia="Times" w:hAnsi="Times" w:cs="Times"/>
-                <w:sz w:val="20"/>
-                <w:szCs w:val="20"/>
-              </w:rPr>
-              <w:t>3</w:t>
-            </w:r>
           </w:p>
         </w:tc>
         <w:tc>
@@ -3601,14 +3631,6 @@
                 <w:szCs w:val="20"/>
               </w:rPr>
             </w:pPr>
-            <w:r>
-              <w:rPr>
-                <w:rFonts w:ascii="Times" w:eastAsia="Times" w:hAnsi="Times" w:cs="Times"/>
-                <w:sz w:val="20"/>
-                <w:szCs w:val="20"/>
-              </w:rPr>
-              <w:t>Admin is able to review and update a rental price</w:t>
-            </w:r>
           </w:p>
         </w:tc>
         <w:tc>
@@ -3632,14 +3654,6 @@
                 <w:szCs w:val="20"/>
               </w:rPr>
             </w:pPr>
-            <w:r>
-              <w:rPr>
-                <w:rFonts w:ascii="Times" w:eastAsia="Times" w:hAnsi="Times" w:cs="Times"/>
-                <w:sz w:val="20"/>
-                <w:szCs w:val="20"/>
-              </w:rPr>
-              <w:t xml:space="preserve">Cars must be provided a rental price before </w:t>
-            </w:r>
           </w:p>
         </w:tc>
         <w:tc>
@@ -3686,14 +3700,6 @@
                 <w:szCs w:val="20"/>
               </w:rPr>
             </w:pPr>
-            <w:r>
-              <w:rPr>
-                <w:rFonts w:ascii="Times" w:eastAsia="Times" w:hAnsi="Times" w:cs="Times"/>
-                <w:sz w:val="20"/>
-                <w:szCs w:val="20"/>
-              </w:rPr>
-              <w:t>Admin must be able to review and define a price for different car model, size, manufacture year</w:t>
-            </w:r>
           </w:p>
         </w:tc>
         <w:tc>
@@ -3721,148 +3727,8 @@
         </w:tc>
       </w:tr>
       <w:tr>
-        <w:tc>
-          <w:tcPr>
-            <w:tcW w:w="480" w:type="dxa"/>
-            <w:shd w:val="clear" w:color="auto" w:fill="auto"/>
-            <w:tcMar>
-              <w:top w:w="100" w:type="dxa"/>
-              <w:left w:w="100" w:type="dxa"/>
-              <w:bottom w:w="100" w:type="dxa"/>
-              <w:right w:w="100" w:type="dxa"/>
-            </w:tcMar>
-          </w:tcPr>
-          <w:p>
-            <w:pPr>
-              <w:widowControl w:val="0"/>
-              <w:spacing w:after="0" w:line="240" w:lineRule="auto"/>
-              <w:rPr>
-                <w:rFonts w:ascii="Times" w:eastAsia="Times" w:hAnsi="Times" w:cs="Times"/>
-                <w:sz w:val="20"/>
-                <w:szCs w:val="20"/>
-              </w:rPr>
-            </w:pPr>
-          </w:p>
-        </w:tc>
-        <w:tc>
-          <w:tcPr>
-            <w:tcW w:w="2460" w:type="dxa"/>
-            <w:shd w:val="clear" w:color="auto" w:fill="auto"/>
-            <w:tcMar>
-              <w:top w:w="100" w:type="dxa"/>
-              <w:left w:w="100" w:type="dxa"/>
-              <w:bottom w:w="100" w:type="dxa"/>
-              <w:right w:w="100" w:type="dxa"/>
-            </w:tcMar>
-          </w:tcPr>
-          <w:p>
-            <w:pPr>
-              <w:widowControl w:val="0"/>
-              <w:spacing w:after="0" w:line="240" w:lineRule="auto"/>
-              <w:rPr>
-                <w:rFonts w:ascii="Times" w:eastAsia="Times" w:hAnsi="Times" w:cs="Times"/>
-                <w:sz w:val="20"/>
-                <w:szCs w:val="20"/>
-              </w:rPr>
-            </w:pPr>
-          </w:p>
-        </w:tc>
-        <w:tc>
-          <w:tcPr>
-            <w:tcW w:w="1920" w:type="dxa"/>
-            <w:shd w:val="clear" w:color="auto" w:fill="auto"/>
-            <w:tcMar>
-              <w:top w:w="100" w:type="dxa"/>
-              <w:left w:w="100" w:type="dxa"/>
-              <w:bottom w:w="100" w:type="dxa"/>
-              <w:right w:w="100" w:type="dxa"/>
-            </w:tcMar>
-          </w:tcPr>
-          <w:p>
-            <w:pPr>
-              <w:widowControl w:val="0"/>
-              <w:spacing w:after="0" w:line="240" w:lineRule="auto"/>
-              <w:rPr>
-                <w:rFonts w:ascii="Times" w:eastAsia="Times" w:hAnsi="Times" w:cs="Times"/>
-                <w:sz w:val="20"/>
-                <w:szCs w:val="20"/>
-              </w:rPr>
-            </w:pPr>
-          </w:p>
-        </w:tc>
-        <w:tc>
-          <w:tcPr>
-            <w:tcW w:w="960" w:type="dxa"/>
-            <w:shd w:val="clear" w:color="auto" w:fill="auto"/>
-            <w:tcMar>
-              <w:top w:w="100" w:type="dxa"/>
-              <w:left w:w="100" w:type="dxa"/>
-              <w:bottom w:w="100" w:type="dxa"/>
-              <w:right w:w="100" w:type="dxa"/>
-            </w:tcMar>
-          </w:tcPr>
-          <w:p>
-            <w:pPr>
-              <w:widowControl w:val="0"/>
-              <w:spacing w:after="0" w:line="240" w:lineRule="auto"/>
-              <w:rPr>
-                <w:rFonts w:ascii="Times" w:eastAsia="Times" w:hAnsi="Times" w:cs="Times"/>
-                <w:sz w:val="20"/>
-                <w:szCs w:val="20"/>
-              </w:rPr>
-            </w:pPr>
-          </w:p>
-        </w:tc>
-        <w:tc>
-          <w:tcPr>
-            <w:tcW w:w="1995" w:type="dxa"/>
-            <w:shd w:val="clear" w:color="auto" w:fill="auto"/>
-            <w:tcMar>
-              <w:top w:w="100" w:type="dxa"/>
-              <w:left w:w="100" w:type="dxa"/>
-              <w:bottom w:w="100" w:type="dxa"/>
-              <w:right w:w="100" w:type="dxa"/>
-            </w:tcMar>
-          </w:tcPr>
-          <w:p>
-            <w:pPr>
-              <w:widowControl w:val="0"/>
-              <w:spacing w:after="0" w:line="240" w:lineRule="auto"/>
-              <w:rPr>
-                <w:rFonts w:ascii="Times" w:eastAsia="Times" w:hAnsi="Times" w:cs="Times"/>
-                <w:sz w:val="20"/>
-                <w:szCs w:val="20"/>
-              </w:rPr>
-            </w:pPr>
-          </w:p>
-        </w:tc>
-        <w:tc>
-          <w:tcPr>
-            <w:tcW w:w="1605" w:type="dxa"/>
-            <w:shd w:val="clear" w:color="auto" w:fill="auto"/>
-            <w:tcMar>
-              <w:top w:w="100" w:type="dxa"/>
-              <w:left w:w="100" w:type="dxa"/>
-              <w:bottom w:w="100" w:type="dxa"/>
-              <w:right w:w="100" w:type="dxa"/>
-            </w:tcMar>
-          </w:tcPr>
-          <w:p>
-            <w:pPr>
-              <w:widowControl w:val="0"/>
-              <w:spacing w:after="0" w:line="240" w:lineRule="auto"/>
-              <w:rPr>
-                <w:rFonts w:ascii="Times" w:eastAsia="Times" w:hAnsi="Times" w:cs="Times"/>
-                <w:sz w:val="20"/>
-                <w:szCs w:val="20"/>
-              </w:rPr>
-            </w:pPr>
-          </w:p>
-        </w:tc>
-      </w:tr>
-      <w:tr>
         <w:trPr>
-          <w:trHeight w:val="400"/>
+          <w:trHeight w:val="276"/>
         </w:trPr>
         <w:tc>
           <w:tcPr>
@@ -3941,7 +3807,7 @@
                 <w:sz w:val="20"/>
                 <w:szCs w:val="20"/>
               </w:rPr>
-              <w:t>4</w:t>
+              <w:t>3</w:t>
             </w:r>
           </w:p>
         </w:tc>
@@ -4155,7 +4021,7 @@
                 <w:sz w:val="20"/>
                 <w:szCs w:val="20"/>
               </w:rPr>
-              <w:t>5</w:t>
+              <w:t>4</w:t>
             </w:r>
           </w:p>
         </w:tc>
@@ -4188,6 +4054,14 @@
               </w:rPr>
               <w:t>Car Owner is able to manage their cars</w:t>
             </w:r>
+            <w:r>
+              <w:rPr>
+                <w:rFonts w:ascii="Times" w:eastAsia="Times" w:hAnsi="Times" w:cs="Times"/>
+                <w:sz w:val="20"/>
+                <w:szCs w:val="20"/>
+              </w:rPr>
+              <w:t xml:space="preserve"> and rental prices</w:t>
+            </w:r>
           </w:p>
         </w:tc>
         <w:tc>
@@ -4272,6 +4146,22 @@
                 <w:szCs w:val="20"/>
               </w:rPr>
               <w:t>Car Owner must be able to add, edit, or delete their cars</w:t>
+            </w:r>
+            <w:r>
+              <w:rPr>
+                <w:rFonts w:ascii="Times" w:eastAsia="Times" w:hAnsi="Times" w:cs="Times"/>
+                <w:sz w:val="20"/>
+                <w:szCs w:val="20"/>
+              </w:rPr>
+              <w:t xml:space="preserve"> and prices based on </w:t>
+            </w:r>
+            <w:r>
+              <w:rPr>
+                <w:rFonts w:ascii="Times" w:eastAsia="Times" w:hAnsi="Times" w:cs="Times"/>
+                <w:sz w:val="20"/>
+                <w:szCs w:val="20"/>
+              </w:rPr>
+              <w:t>model, size, manufacture year</w:t>
             </w:r>
           </w:p>
         </w:tc>
@@ -4490,7 +4380,7 @@
       </w:tr>
       <w:tr>
         <w:trPr>
-          <w:trHeight w:val="400"/>
+          <w:trHeight w:val="240"/>
         </w:trPr>
         <w:tc>
           <w:tcPr>
@@ -4569,7 +4459,7 @@
                 <w:sz w:val="20"/>
                 <w:szCs w:val="20"/>
               </w:rPr>
-              <w:t>6</w:t>
+              <w:t>5</w:t>
             </w:r>
           </w:p>
         </w:tc>
@@ -4788,14 +4678,8 @@
                 <w:szCs w:val="20"/>
               </w:rPr>
             </w:pPr>
-            <w:r>
-              <w:rPr>
-                <w:rFonts w:ascii="Times" w:eastAsia="Times" w:hAnsi="Times" w:cs="Times"/>
-                <w:sz w:val="20"/>
-                <w:szCs w:val="20"/>
-              </w:rPr>
-              <w:t>7</w:t>
-            </w:r>
+            <w:bookmarkStart w:id="1" w:name="_GoBack"/>
+            <w:bookmarkEnd w:id="1"/>
           </w:p>
         </w:tc>
         <w:tc>
@@ -5183,6 +5067,7 @@
           <w:sz w:val="20"/>
           <w:szCs w:val="20"/>
         </w:rPr>
+        <w:lastRenderedPageBreak/>
         <w:t>and environmental requirements.</w:t>
       </w:r>
     </w:p>

</xml_diff>

<commit_message>
update and finish all sections
</commit_message>
<xml_diff>
--- a/NewCarRentalProject.docx
+++ b/NewCarRentalProject.docx
@@ -22,7 +22,27 @@
           <w:sz w:val="36"/>
           <w:szCs w:val="36"/>
         </w:rPr>
-        <w:t>Vision Document for “New Car Rental Project”</w:t>
+        <w:t>Vision Document for “</w:t>
+      </w:r>
+      <w:r>
+        <w:rPr>
+          <w:rFonts w:ascii="Times New Roman" w:eastAsia="Times New Roman" w:hAnsi="Times New Roman" w:cs="Times New Roman"/>
+          <w:b/>
+          <w:color w:val="000000"/>
+          <w:sz w:val="36"/>
+          <w:szCs w:val="36"/>
+        </w:rPr>
+        <w:t xml:space="preserve">Aha – </w:t>
+      </w:r>
+      <w:r>
+        <w:rPr>
+          <w:rFonts w:ascii="Times New Roman" w:eastAsia="Times New Roman" w:hAnsi="Times New Roman" w:cs="Times New Roman"/>
+          <w:b/>
+          <w:color w:val="000000"/>
+          <w:sz w:val="36"/>
+          <w:szCs w:val="36"/>
+        </w:rPr>
+        <w:t>New Car Rental Project”</w:t>
       </w:r>
     </w:p>
     <w:p>
@@ -691,50 +711,6 @@
           <w:szCs w:val="20"/>
         </w:rPr>
         <w:t>2.1 Problem Statement</w:t>
-      </w:r>
-    </w:p>
-    <w:p>
-      <w:pPr>
-        <w:spacing w:after="0" w:line="240" w:lineRule="auto"/>
-        <w:rPr>
-          <w:rFonts w:ascii="Times" w:eastAsia="Times" w:hAnsi="Times" w:cs="Times"/>
-          <w:i/>
-          <w:color w:val="0000FF"/>
-          <w:sz w:val="20"/>
-          <w:szCs w:val="20"/>
-        </w:rPr>
-      </w:pPr>
-      <w:r>
-        <w:rPr>
-          <w:rFonts w:ascii="Times" w:eastAsia="Times" w:hAnsi="Times" w:cs="Times"/>
-          <w:i/>
-          <w:color w:val="0000FF"/>
-          <w:sz w:val="20"/>
-          <w:szCs w:val="20"/>
-        </w:rPr>
-        <w:t>[Provide a statement summarizing the problem being solved by this project. The following format may be</w:t>
-      </w:r>
-    </w:p>
-    <w:p>
-      <w:pPr>
-        <w:spacing w:after="0" w:line="240" w:lineRule="auto"/>
-        <w:rPr>
-          <w:rFonts w:ascii="Times" w:eastAsia="Times" w:hAnsi="Times" w:cs="Times"/>
-          <w:i/>
-          <w:color w:val="0000FF"/>
-          <w:sz w:val="20"/>
-          <w:szCs w:val="20"/>
-        </w:rPr>
-      </w:pPr>
-      <w:r>
-        <w:rPr>
-          <w:rFonts w:ascii="Times" w:eastAsia="Times" w:hAnsi="Times" w:cs="Times"/>
-          <w:i/>
-          <w:color w:val="0000FF"/>
-          <w:sz w:val="20"/>
-          <w:szCs w:val="20"/>
-        </w:rPr>
-        <w:t>used:]</w:t>
       </w:r>
     </w:p>
     <w:p>
@@ -1111,50 +1087,6 @@
       <w:pPr>
         <w:spacing w:after="0" w:line="240" w:lineRule="auto"/>
         <w:rPr>
-          <w:rFonts w:ascii="Times" w:eastAsia="Times" w:hAnsi="Times" w:cs="Times"/>
-          <w:i/>
-          <w:color w:val="0000FF"/>
-          <w:sz w:val="20"/>
-          <w:szCs w:val="20"/>
-        </w:rPr>
-      </w:pPr>
-      <w:r>
-        <w:rPr>
-          <w:rFonts w:ascii="Times" w:eastAsia="Times" w:hAnsi="Times" w:cs="Times"/>
-          <w:i/>
-          <w:color w:val="0000FF"/>
-          <w:sz w:val="20"/>
-          <w:szCs w:val="20"/>
-        </w:rPr>
-        <w:t>[Provide an overall statement summarizing, at the highest level, the unique position the product intends to</w:t>
-      </w:r>
-    </w:p>
-    <w:p>
-      <w:pPr>
-        <w:spacing w:after="0" w:line="240" w:lineRule="auto"/>
-        <w:rPr>
-          <w:rFonts w:ascii="Times" w:eastAsia="Times" w:hAnsi="Times" w:cs="Times"/>
-          <w:i/>
-          <w:color w:val="0000FF"/>
-          <w:sz w:val="20"/>
-          <w:szCs w:val="20"/>
-        </w:rPr>
-      </w:pPr>
-      <w:r>
-        <w:rPr>
-          <w:rFonts w:ascii="Times" w:eastAsia="Times" w:hAnsi="Times" w:cs="Times"/>
-          <w:i/>
-          <w:color w:val="0000FF"/>
-          <w:sz w:val="20"/>
-          <w:szCs w:val="20"/>
-        </w:rPr>
-        <w:t>fill in the marketplace. The following format may be used:]</w:t>
-      </w:r>
-    </w:p>
-    <w:p>
-      <w:pPr>
-        <w:spacing w:after="0" w:line="240" w:lineRule="auto"/>
-        <w:rPr>
           <w:rFonts w:ascii="Times New Roman" w:eastAsia="Times New Roman" w:hAnsi="Times New Roman" w:cs="Times New Roman"/>
           <w:color w:val="000000"/>
           <w:sz w:val="20"/>
@@ -1295,18 +1227,7 @@
                 <w:sz w:val="20"/>
                 <w:szCs w:val="20"/>
               </w:rPr>
-              <w:t xml:space="preserve">customer who rents a car </w:t>
-            </w:r>
-            <w:r>
-              <w:rPr>
-                <w:rFonts w:ascii="Times New Roman" w:eastAsia="Times New Roman" w:hAnsi="Times New Roman" w:cs="Times New Roman"/>
-                <w:i/>
-                <w:color w:val="000000"/>
-                <w:sz w:val="20"/>
-                <w:szCs w:val="20"/>
-              </w:rPr>
-              <w:lastRenderedPageBreak/>
-              <w:t xml:space="preserve">and co-investor who contributes their cars </w:t>
+              <w:t xml:space="preserve">customer who rents a car and co-investor who contributes their cars </w:t>
             </w:r>
           </w:p>
         </w:tc>
@@ -1330,7 +1251,6 @@
                 <w:sz w:val="20"/>
                 <w:szCs w:val="20"/>
               </w:rPr>
-              <w:lastRenderedPageBreak/>
               <w:t>The (product name)</w:t>
             </w:r>
           </w:p>
@@ -1448,6 +1368,7 @@
                 <w:sz w:val="20"/>
                 <w:szCs w:val="20"/>
               </w:rPr>
+              <w:lastRenderedPageBreak/>
               <w:t>Unlike</w:t>
             </w:r>
           </w:p>
@@ -1538,50 +1459,6 @@
           <w:szCs w:val="20"/>
         </w:rPr>
       </w:pPr>
-    </w:p>
-    <w:p>
-      <w:pPr>
-        <w:spacing w:after="0" w:line="240" w:lineRule="auto"/>
-        <w:rPr>
-          <w:rFonts w:ascii="Times" w:eastAsia="Times" w:hAnsi="Times" w:cs="Times"/>
-          <w:i/>
-          <w:color w:val="0000FF"/>
-          <w:sz w:val="20"/>
-          <w:szCs w:val="20"/>
-        </w:rPr>
-      </w:pPr>
-      <w:r>
-        <w:rPr>
-          <w:rFonts w:ascii="Times" w:eastAsia="Times" w:hAnsi="Times" w:cs="Times"/>
-          <w:i/>
-          <w:color w:val="0000FF"/>
-          <w:sz w:val="20"/>
-          <w:szCs w:val="20"/>
-        </w:rPr>
-        <w:t>[A product position statement communicates the intent of the application and the importance of the project</w:t>
-      </w:r>
-    </w:p>
-    <w:p>
-      <w:pPr>
-        <w:spacing w:after="0" w:line="240" w:lineRule="auto"/>
-        <w:rPr>
-          <w:rFonts w:ascii="Times" w:eastAsia="Times" w:hAnsi="Times" w:cs="Times"/>
-          <w:i/>
-          <w:color w:val="0000FF"/>
-          <w:sz w:val="20"/>
-          <w:szCs w:val="20"/>
-        </w:rPr>
-      </w:pPr>
-      <w:r>
-        <w:rPr>
-          <w:rFonts w:ascii="Times" w:eastAsia="Times" w:hAnsi="Times" w:cs="Times"/>
-          <w:i/>
-          <w:color w:val="0000FF"/>
-          <w:sz w:val="20"/>
-          <w:szCs w:val="20"/>
-        </w:rPr>
-        <w:t>to all concerned personnel.]</w:t>
-      </w:r>
     </w:p>
     <w:p>
       <w:pPr>
@@ -1955,8 +1832,6 @@
               </w:rPr>
               <w:t>Rent a car and pay car rental fee.</w:t>
             </w:r>
-            <w:bookmarkStart w:id="1" w:name="_GoBack"/>
-            <w:bookmarkEnd w:id="1"/>
           </w:p>
         </w:tc>
       </w:tr>
@@ -2160,12 +2035,697 @@
         <w:spacing w:after="0" w:line="240" w:lineRule="auto"/>
         <w:rPr>
           <w:rFonts w:ascii="Times New Roman" w:eastAsia="Times New Roman" w:hAnsi="Times New Roman" w:cs="Times New Roman"/>
-          <w:b/>
           <w:color w:val="000000"/>
           <w:sz w:val="20"/>
           <w:szCs w:val="20"/>
         </w:rPr>
       </w:pPr>
+      <w:r>
+        <w:rPr>
+          <w:rFonts w:ascii="Times New Roman" w:eastAsia="Times New Roman" w:hAnsi="Times New Roman" w:cs="Times New Roman"/>
+          <w:color w:val="000000"/>
+          <w:sz w:val="20"/>
+          <w:szCs w:val="20"/>
+        </w:rPr>
+        <w:t xml:space="preserve">The project </w:t>
+      </w:r>
+      <w:r>
+        <w:rPr>
+          <w:rFonts w:ascii="Times New Roman" w:eastAsia="Times New Roman" w:hAnsi="Times New Roman" w:cs="Times New Roman"/>
+          <w:color w:val="000000"/>
+          <w:sz w:val="20"/>
+          <w:szCs w:val="20"/>
+        </w:rPr>
+        <w:t xml:space="preserve">is planned </w:t>
+      </w:r>
+      <w:r>
+        <w:rPr>
+          <w:rFonts w:ascii="Times New Roman" w:eastAsia="Times New Roman" w:hAnsi="Times New Roman" w:cs="Times New Roman"/>
+          <w:color w:val="000000"/>
+          <w:sz w:val="20"/>
+          <w:szCs w:val="20"/>
+        </w:rPr>
+        <w:t>as follows:</w:t>
+      </w:r>
+    </w:p>
+    <w:p>
+      <w:pPr>
+        <w:spacing w:after="0" w:line="240" w:lineRule="auto"/>
+        <w:rPr>
+          <w:rFonts w:ascii="Times New Roman" w:eastAsia="Times New Roman" w:hAnsi="Times New Roman" w:cs="Times New Roman"/>
+          <w:color w:val="000000"/>
+          <w:sz w:val="20"/>
+          <w:szCs w:val="20"/>
+        </w:rPr>
+      </w:pPr>
+    </w:p>
+    <w:tbl>
+      <w:tblPr>
+        <w:tblStyle w:val="TableGrid"/>
+        <w:tblW w:w="0" w:type="auto"/>
+        <w:tblLook w:val="04A0" w:firstRow="1" w:lastRow="0" w:firstColumn="1" w:lastColumn="0" w:noHBand="0" w:noVBand="1"/>
+      </w:tblPr>
+      <w:tblGrid>
+        <w:gridCol w:w="738"/>
+        <w:gridCol w:w="3420"/>
+        <w:gridCol w:w="3024"/>
+        <w:gridCol w:w="2394"/>
+      </w:tblGrid>
+      <w:tr>
+        <w:tc>
+          <w:tcPr>
+            <w:tcW w:w="738" w:type="dxa"/>
+          </w:tcPr>
+          <w:p>
+            <w:pPr>
+              <w:rPr>
+                <w:rFonts w:ascii="Times New Roman" w:eastAsia="Times New Roman" w:hAnsi="Times New Roman" w:cs="Times New Roman"/>
+                <w:b/>
+                <w:color w:val="000000"/>
+                <w:sz w:val="20"/>
+                <w:szCs w:val="20"/>
+              </w:rPr>
+            </w:pPr>
+            <w:r>
+              <w:rPr>
+                <w:rFonts w:ascii="Times New Roman" w:eastAsia="Times New Roman" w:hAnsi="Times New Roman" w:cs="Times New Roman"/>
+                <w:b/>
+                <w:color w:val="000000"/>
+                <w:sz w:val="20"/>
+                <w:szCs w:val="20"/>
+              </w:rPr>
+              <w:t>No</w:t>
+            </w:r>
+          </w:p>
+        </w:tc>
+        <w:tc>
+          <w:tcPr>
+            <w:tcW w:w="3420" w:type="dxa"/>
+          </w:tcPr>
+          <w:p>
+            <w:pPr>
+              <w:jc w:val="center"/>
+              <w:rPr>
+                <w:rFonts w:ascii="Times New Roman" w:eastAsia="Times New Roman" w:hAnsi="Times New Roman" w:cs="Times New Roman"/>
+                <w:b/>
+                <w:color w:val="000000"/>
+                <w:sz w:val="20"/>
+                <w:szCs w:val="20"/>
+              </w:rPr>
+            </w:pPr>
+            <w:r>
+              <w:rPr>
+                <w:rFonts w:ascii="Times New Roman" w:eastAsia="Times New Roman" w:hAnsi="Times New Roman" w:cs="Times New Roman"/>
+                <w:b/>
+                <w:color w:val="000000"/>
+                <w:sz w:val="20"/>
+                <w:szCs w:val="20"/>
+              </w:rPr>
+              <w:t>Phase</w:t>
+            </w:r>
+          </w:p>
+        </w:tc>
+        <w:tc>
+          <w:tcPr>
+            <w:tcW w:w="3024" w:type="dxa"/>
+          </w:tcPr>
+          <w:p>
+            <w:pPr>
+              <w:jc w:val="center"/>
+              <w:rPr>
+                <w:rFonts w:ascii="Times New Roman" w:eastAsia="Times New Roman" w:hAnsi="Times New Roman" w:cs="Times New Roman"/>
+                <w:b/>
+                <w:color w:val="000000"/>
+                <w:sz w:val="20"/>
+                <w:szCs w:val="20"/>
+              </w:rPr>
+            </w:pPr>
+            <w:r>
+              <w:rPr>
+                <w:rFonts w:ascii="Times New Roman" w:eastAsia="Times New Roman" w:hAnsi="Times New Roman" w:cs="Times New Roman"/>
+                <w:b/>
+                <w:color w:val="000000"/>
+                <w:sz w:val="20"/>
+                <w:szCs w:val="20"/>
+              </w:rPr>
+              <w:t>Plan</w:t>
+            </w:r>
+          </w:p>
+        </w:tc>
+        <w:tc>
+          <w:tcPr>
+            <w:tcW w:w="2394" w:type="dxa"/>
+          </w:tcPr>
+          <w:p>
+            <w:pPr>
+              <w:jc w:val="center"/>
+              <w:rPr>
+                <w:rFonts w:ascii="Times New Roman" w:eastAsia="Times New Roman" w:hAnsi="Times New Roman" w:cs="Times New Roman"/>
+                <w:b/>
+                <w:color w:val="000000"/>
+                <w:sz w:val="20"/>
+                <w:szCs w:val="20"/>
+              </w:rPr>
+            </w:pPr>
+            <w:r>
+              <w:rPr>
+                <w:rFonts w:ascii="Times New Roman" w:eastAsia="Times New Roman" w:hAnsi="Times New Roman" w:cs="Times New Roman"/>
+                <w:b/>
+                <w:color w:val="000000"/>
+                <w:sz w:val="20"/>
+                <w:szCs w:val="20"/>
+              </w:rPr>
+              <w:t>Resource</w:t>
+            </w:r>
+          </w:p>
+        </w:tc>
+      </w:tr>
+      <w:tr>
+        <w:tc>
+          <w:tcPr>
+            <w:tcW w:w="738" w:type="dxa"/>
+          </w:tcPr>
+          <w:p>
+            <w:pPr>
+              <w:jc w:val="center"/>
+              <w:rPr>
+                <w:rFonts w:ascii="Times New Roman" w:eastAsia="Times New Roman" w:hAnsi="Times New Roman" w:cs="Times New Roman"/>
+                <w:color w:val="000000"/>
+                <w:sz w:val="20"/>
+                <w:szCs w:val="20"/>
+              </w:rPr>
+            </w:pPr>
+            <w:r>
+              <w:rPr>
+                <w:rFonts w:ascii="Times New Roman" w:eastAsia="Times New Roman" w:hAnsi="Times New Roman" w:cs="Times New Roman"/>
+                <w:color w:val="000000"/>
+                <w:sz w:val="20"/>
+                <w:szCs w:val="20"/>
+              </w:rPr>
+              <w:t>1</w:t>
+            </w:r>
+          </w:p>
+        </w:tc>
+        <w:tc>
+          <w:tcPr>
+            <w:tcW w:w="3420" w:type="dxa"/>
+          </w:tcPr>
+          <w:p>
+            <w:pPr>
+              <w:rPr>
+                <w:rFonts w:ascii="Times New Roman" w:eastAsia="Times New Roman" w:hAnsi="Times New Roman" w:cs="Times New Roman"/>
+                <w:color w:val="000000"/>
+                <w:sz w:val="20"/>
+                <w:szCs w:val="20"/>
+              </w:rPr>
+            </w:pPr>
+            <w:r>
+              <w:rPr>
+                <w:rFonts w:ascii="Times New Roman" w:eastAsia="Times New Roman" w:hAnsi="Times New Roman" w:cs="Times New Roman"/>
+                <w:b/>
+                <w:color w:val="000000"/>
+                <w:sz w:val="20"/>
+                <w:szCs w:val="20"/>
+              </w:rPr>
+              <w:t>Phase 1</w:t>
+            </w:r>
+            <w:r>
+              <w:rPr>
+                <w:rFonts w:ascii="Times New Roman" w:eastAsia="Times New Roman" w:hAnsi="Times New Roman" w:cs="Times New Roman"/>
+                <w:color w:val="000000"/>
+                <w:sz w:val="20"/>
+                <w:szCs w:val="20"/>
+              </w:rPr>
+              <w:t>: main Use Cases (priority 1)</w:t>
+            </w:r>
+          </w:p>
+        </w:tc>
+        <w:tc>
+          <w:tcPr>
+            <w:tcW w:w="3024" w:type="dxa"/>
+          </w:tcPr>
+          <w:p>
+            <w:pPr>
+              <w:rPr>
+                <w:rFonts w:ascii="Times New Roman" w:eastAsia="Times New Roman" w:hAnsi="Times New Roman" w:cs="Times New Roman"/>
+                <w:color w:val="000000"/>
+                <w:sz w:val="20"/>
+                <w:szCs w:val="20"/>
+              </w:rPr>
+            </w:pPr>
+            <w:r>
+              <w:rPr>
+                <w:rFonts w:ascii="Times New Roman" w:eastAsia="Times New Roman" w:hAnsi="Times New Roman" w:cs="Times New Roman"/>
+                <w:color w:val="000000"/>
+                <w:sz w:val="20"/>
+                <w:szCs w:val="20"/>
+              </w:rPr>
+              <w:t>7/23/2018 – 8/1/2018 (3.5 weeks)</w:t>
+            </w:r>
+          </w:p>
+        </w:tc>
+        <w:tc>
+          <w:tcPr>
+            <w:tcW w:w="2394" w:type="dxa"/>
+          </w:tcPr>
+          <w:p>
+            <w:pPr>
+              <w:rPr>
+                <w:rFonts w:ascii="Times New Roman" w:eastAsia="Times New Roman" w:hAnsi="Times New Roman" w:cs="Times New Roman"/>
+                <w:color w:val="000000"/>
+                <w:sz w:val="20"/>
+                <w:szCs w:val="20"/>
+              </w:rPr>
+            </w:pPr>
+            <w:r>
+              <w:rPr>
+                <w:rFonts w:ascii="Times New Roman" w:eastAsia="Times New Roman" w:hAnsi="Times New Roman" w:cs="Times New Roman"/>
+                <w:color w:val="000000"/>
+                <w:sz w:val="20"/>
+                <w:szCs w:val="20"/>
+              </w:rPr>
+              <w:t>4 resources</w:t>
+            </w:r>
+          </w:p>
+        </w:tc>
+      </w:tr>
+      <w:tr>
+        <w:tc>
+          <w:tcPr>
+            <w:tcW w:w="738" w:type="dxa"/>
+          </w:tcPr>
+          <w:p>
+            <w:pPr>
+              <w:jc w:val="center"/>
+              <w:rPr>
+                <w:rFonts w:ascii="Times New Roman" w:eastAsia="Times New Roman" w:hAnsi="Times New Roman" w:cs="Times New Roman"/>
+                <w:color w:val="000000"/>
+                <w:sz w:val="20"/>
+                <w:szCs w:val="20"/>
+              </w:rPr>
+            </w:pPr>
+            <w:r>
+              <w:rPr>
+                <w:rFonts w:ascii="Times New Roman" w:eastAsia="Times New Roman" w:hAnsi="Times New Roman" w:cs="Times New Roman"/>
+                <w:color w:val="000000"/>
+                <w:sz w:val="20"/>
+                <w:szCs w:val="20"/>
+              </w:rPr>
+              <w:t>2</w:t>
+            </w:r>
+          </w:p>
+        </w:tc>
+        <w:tc>
+          <w:tcPr>
+            <w:tcW w:w="3420" w:type="dxa"/>
+          </w:tcPr>
+          <w:p>
+            <w:pPr>
+              <w:rPr>
+                <w:rFonts w:ascii="Times New Roman" w:eastAsia="Times New Roman" w:hAnsi="Times New Roman" w:cs="Times New Roman"/>
+                <w:color w:val="000000"/>
+                <w:sz w:val="20"/>
+                <w:szCs w:val="20"/>
+              </w:rPr>
+            </w:pPr>
+            <w:r>
+              <w:rPr>
+                <w:rFonts w:ascii="Times New Roman" w:eastAsia="Times New Roman" w:hAnsi="Times New Roman" w:cs="Times New Roman"/>
+                <w:b/>
+                <w:color w:val="000000"/>
+                <w:sz w:val="20"/>
+                <w:szCs w:val="20"/>
+              </w:rPr>
+              <w:t xml:space="preserve">Phase </w:t>
+            </w:r>
+            <w:r>
+              <w:rPr>
+                <w:rFonts w:ascii="Times New Roman" w:eastAsia="Times New Roman" w:hAnsi="Times New Roman" w:cs="Times New Roman"/>
+                <w:b/>
+                <w:color w:val="000000"/>
+                <w:sz w:val="20"/>
+                <w:szCs w:val="20"/>
+              </w:rPr>
+              <w:t>2</w:t>
+            </w:r>
+            <w:r>
+              <w:rPr>
+                <w:rFonts w:ascii="Times New Roman" w:eastAsia="Times New Roman" w:hAnsi="Times New Roman" w:cs="Times New Roman"/>
+                <w:color w:val="000000"/>
+                <w:sz w:val="20"/>
+                <w:szCs w:val="20"/>
+              </w:rPr>
+              <w:t>: Use Case</w:t>
+            </w:r>
+            <w:r>
+              <w:rPr>
+                <w:rFonts w:ascii="Times New Roman" w:eastAsia="Times New Roman" w:hAnsi="Times New Roman" w:cs="Times New Roman"/>
+                <w:color w:val="000000"/>
+                <w:sz w:val="20"/>
+                <w:szCs w:val="20"/>
+              </w:rPr>
+              <w:t>s</w:t>
+            </w:r>
+            <w:r>
+              <w:rPr>
+                <w:rFonts w:ascii="Times New Roman" w:eastAsia="Times New Roman" w:hAnsi="Times New Roman" w:cs="Times New Roman"/>
+                <w:color w:val="000000"/>
+                <w:sz w:val="20"/>
+                <w:szCs w:val="20"/>
+              </w:rPr>
+              <w:t xml:space="preserve"> (priority </w:t>
+            </w:r>
+            <w:r>
+              <w:rPr>
+                <w:rFonts w:ascii="Times New Roman" w:eastAsia="Times New Roman" w:hAnsi="Times New Roman" w:cs="Times New Roman"/>
+                <w:color w:val="000000"/>
+                <w:sz w:val="20"/>
+                <w:szCs w:val="20"/>
+              </w:rPr>
+              <w:t>2</w:t>
+            </w:r>
+            <w:r>
+              <w:rPr>
+                <w:rFonts w:ascii="Times New Roman" w:eastAsia="Times New Roman" w:hAnsi="Times New Roman" w:cs="Times New Roman"/>
+                <w:color w:val="000000"/>
+                <w:sz w:val="20"/>
+                <w:szCs w:val="20"/>
+              </w:rPr>
+              <w:t>)</w:t>
+            </w:r>
+          </w:p>
+        </w:tc>
+        <w:tc>
+          <w:tcPr>
+            <w:tcW w:w="3024" w:type="dxa"/>
+          </w:tcPr>
+          <w:p>
+            <w:pPr>
+              <w:rPr>
+                <w:rFonts w:ascii="Times New Roman" w:eastAsia="Times New Roman" w:hAnsi="Times New Roman" w:cs="Times New Roman"/>
+                <w:color w:val="000000"/>
+                <w:sz w:val="20"/>
+                <w:szCs w:val="20"/>
+              </w:rPr>
+            </w:pPr>
+            <w:r>
+              <w:rPr>
+                <w:rFonts w:ascii="Times New Roman" w:eastAsia="Times New Roman" w:hAnsi="Times New Roman" w:cs="Times New Roman"/>
+                <w:color w:val="000000"/>
+                <w:sz w:val="20"/>
+                <w:szCs w:val="20"/>
+              </w:rPr>
+              <w:t>3~4 weeks</w:t>
+            </w:r>
+          </w:p>
+        </w:tc>
+        <w:tc>
+          <w:tcPr>
+            <w:tcW w:w="2394" w:type="dxa"/>
+          </w:tcPr>
+          <w:p>
+            <w:pPr>
+              <w:rPr>
+                <w:rFonts w:ascii="Times New Roman" w:eastAsia="Times New Roman" w:hAnsi="Times New Roman" w:cs="Times New Roman"/>
+                <w:color w:val="000000"/>
+                <w:sz w:val="20"/>
+                <w:szCs w:val="20"/>
+              </w:rPr>
+            </w:pPr>
+            <w:r>
+              <w:rPr>
+                <w:rFonts w:ascii="Times New Roman" w:eastAsia="Times New Roman" w:hAnsi="Times New Roman" w:cs="Times New Roman"/>
+                <w:color w:val="000000"/>
+                <w:sz w:val="20"/>
+                <w:szCs w:val="20"/>
+              </w:rPr>
+              <w:t>4 resources</w:t>
+            </w:r>
+          </w:p>
+        </w:tc>
+      </w:tr>
+      <w:tr>
+        <w:tc>
+          <w:tcPr>
+            <w:tcW w:w="738" w:type="dxa"/>
+          </w:tcPr>
+          <w:p>
+            <w:pPr>
+              <w:jc w:val="center"/>
+              <w:rPr>
+                <w:rFonts w:ascii="Times New Roman" w:eastAsia="Times New Roman" w:hAnsi="Times New Roman" w:cs="Times New Roman"/>
+                <w:color w:val="000000"/>
+                <w:sz w:val="20"/>
+                <w:szCs w:val="20"/>
+              </w:rPr>
+            </w:pPr>
+            <w:r>
+              <w:rPr>
+                <w:rFonts w:ascii="Times New Roman" w:eastAsia="Times New Roman" w:hAnsi="Times New Roman" w:cs="Times New Roman"/>
+                <w:color w:val="000000"/>
+                <w:sz w:val="20"/>
+                <w:szCs w:val="20"/>
+              </w:rPr>
+              <w:t>3</w:t>
+            </w:r>
+          </w:p>
+        </w:tc>
+        <w:tc>
+          <w:tcPr>
+            <w:tcW w:w="3420" w:type="dxa"/>
+          </w:tcPr>
+          <w:p>
+            <w:pPr>
+              <w:rPr>
+                <w:rFonts w:ascii="Times New Roman" w:eastAsia="Times New Roman" w:hAnsi="Times New Roman" w:cs="Times New Roman"/>
+                <w:b/>
+                <w:color w:val="000000"/>
+                <w:sz w:val="20"/>
+                <w:szCs w:val="20"/>
+              </w:rPr>
+            </w:pPr>
+            <w:r>
+              <w:rPr>
+                <w:rFonts w:ascii="Times New Roman" w:eastAsia="Times New Roman" w:hAnsi="Times New Roman" w:cs="Times New Roman"/>
+                <w:b/>
+                <w:color w:val="000000"/>
+                <w:sz w:val="20"/>
+                <w:szCs w:val="20"/>
+              </w:rPr>
+              <w:t xml:space="preserve">Phase </w:t>
+            </w:r>
+            <w:r>
+              <w:rPr>
+                <w:rFonts w:ascii="Times New Roman" w:eastAsia="Times New Roman" w:hAnsi="Times New Roman" w:cs="Times New Roman"/>
+                <w:b/>
+                <w:color w:val="000000"/>
+                <w:sz w:val="20"/>
+                <w:szCs w:val="20"/>
+              </w:rPr>
+              <w:t>3</w:t>
+            </w:r>
+            <w:r>
+              <w:rPr>
+                <w:rFonts w:ascii="Times New Roman" w:eastAsia="Times New Roman" w:hAnsi="Times New Roman" w:cs="Times New Roman"/>
+                <w:color w:val="000000"/>
+                <w:sz w:val="20"/>
+                <w:szCs w:val="20"/>
+              </w:rPr>
+              <w:t>: Use Case</w:t>
+            </w:r>
+            <w:r>
+              <w:rPr>
+                <w:rFonts w:ascii="Times New Roman" w:eastAsia="Times New Roman" w:hAnsi="Times New Roman" w:cs="Times New Roman"/>
+                <w:color w:val="000000"/>
+                <w:sz w:val="20"/>
+                <w:szCs w:val="20"/>
+              </w:rPr>
+              <w:t>s</w:t>
+            </w:r>
+            <w:r>
+              <w:rPr>
+                <w:rFonts w:ascii="Times New Roman" w:eastAsia="Times New Roman" w:hAnsi="Times New Roman" w:cs="Times New Roman"/>
+                <w:color w:val="000000"/>
+                <w:sz w:val="20"/>
+                <w:szCs w:val="20"/>
+              </w:rPr>
+              <w:t xml:space="preserve"> (priority </w:t>
+            </w:r>
+            <w:r>
+              <w:rPr>
+                <w:rFonts w:ascii="Times New Roman" w:eastAsia="Times New Roman" w:hAnsi="Times New Roman" w:cs="Times New Roman"/>
+                <w:color w:val="000000"/>
+                <w:sz w:val="20"/>
+                <w:szCs w:val="20"/>
+              </w:rPr>
+              <w:t>3</w:t>
+            </w:r>
+            <w:r>
+              <w:rPr>
+                <w:rFonts w:ascii="Times New Roman" w:eastAsia="Times New Roman" w:hAnsi="Times New Roman" w:cs="Times New Roman"/>
+                <w:color w:val="000000"/>
+                <w:sz w:val="20"/>
+                <w:szCs w:val="20"/>
+              </w:rPr>
+              <w:t>)</w:t>
+            </w:r>
+          </w:p>
+        </w:tc>
+        <w:tc>
+          <w:tcPr>
+            <w:tcW w:w="3024" w:type="dxa"/>
+          </w:tcPr>
+          <w:p>
+            <w:pPr>
+              <w:rPr>
+                <w:rFonts w:ascii="Times New Roman" w:eastAsia="Times New Roman" w:hAnsi="Times New Roman" w:cs="Times New Roman"/>
+                <w:color w:val="000000"/>
+                <w:sz w:val="20"/>
+                <w:szCs w:val="20"/>
+              </w:rPr>
+            </w:pPr>
+            <w:r>
+              <w:rPr>
+                <w:rFonts w:ascii="Times New Roman" w:eastAsia="Times New Roman" w:hAnsi="Times New Roman" w:cs="Times New Roman"/>
+                <w:color w:val="000000"/>
+                <w:sz w:val="20"/>
+                <w:szCs w:val="20"/>
+              </w:rPr>
+              <w:t>3~4 weeks</w:t>
+            </w:r>
+          </w:p>
+        </w:tc>
+        <w:tc>
+          <w:tcPr>
+            <w:tcW w:w="2394" w:type="dxa"/>
+          </w:tcPr>
+          <w:p>
+            <w:pPr>
+              <w:rPr>
+                <w:rFonts w:ascii="Times New Roman" w:eastAsia="Times New Roman" w:hAnsi="Times New Roman" w:cs="Times New Roman"/>
+                <w:color w:val="000000"/>
+                <w:sz w:val="20"/>
+                <w:szCs w:val="20"/>
+              </w:rPr>
+            </w:pPr>
+            <w:r>
+              <w:rPr>
+                <w:rFonts w:ascii="Times New Roman" w:eastAsia="Times New Roman" w:hAnsi="Times New Roman" w:cs="Times New Roman"/>
+                <w:color w:val="000000"/>
+                <w:sz w:val="20"/>
+                <w:szCs w:val="20"/>
+              </w:rPr>
+              <w:t>4 resources</w:t>
+            </w:r>
+          </w:p>
+        </w:tc>
+      </w:tr>
+    </w:tbl>
+    <w:p>
+      <w:pPr>
+        <w:spacing w:after="0" w:line="240" w:lineRule="auto"/>
+        <w:rPr>
+          <w:rFonts w:ascii="Times New Roman" w:eastAsia="Times New Roman" w:hAnsi="Times New Roman" w:cs="Times New Roman"/>
+          <w:color w:val="000000"/>
+          <w:sz w:val="20"/>
+          <w:szCs w:val="20"/>
+        </w:rPr>
+      </w:pPr>
+    </w:p>
+    <w:p>
+      <w:pPr>
+        <w:spacing w:after="0" w:line="240" w:lineRule="auto"/>
+        <w:rPr>
+          <w:rFonts w:ascii="Times New Roman" w:eastAsia="Times New Roman" w:hAnsi="Times New Roman" w:cs="Times New Roman"/>
+          <w:color w:val="000000"/>
+          <w:sz w:val="20"/>
+          <w:szCs w:val="20"/>
+        </w:rPr>
+      </w:pPr>
+      <w:r>
+        <w:rPr>
+          <w:rFonts w:ascii="Times New Roman" w:eastAsia="Times New Roman" w:hAnsi="Times New Roman" w:cs="Times New Roman"/>
+          <w:color w:val="000000"/>
+          <w:sz w:val="20"/>
+          <w:szCs w:val="20"/>
+        </w:rPr>
+        <w:t>The technologies/environments include:</w:t>
+      </w:r>
+    </w:p>
+    <w:p>
+      <w:pPr>
+        <w:pStyle w:val="ListParagraph"/>
+        <w:numPr>
+          <w:ilvl w:val="0"/>
+          <w:numId w:val="5"/>
+        </w:numPr>
+        <w:spacing w:after="0" w:line="240" w:lineRule="auto"/>
+        <w:rPr>
+          <w:rFonts w:ascii="Times New Roman" w:eastAsia="Times New Roman" w:hAnsi="Times New Roman" w:cs="Times New Roman"/>
+          <w:color w:val="000000"/>
+          <w:sz w:val="20"/>
+          <w:szCs w:val="20"/>
+        </w:rPr>
+      </w:pPr>
+      <w:r>
+        <w:rPr>
+          <w:rFonts w:ascii="Times New Roman" w:eastAsia="Times New Roman" w:hAnsi="Times New Roman" w:cs="Times New Roman"/>
+          <w:color w:val="000000"/>
+          <w:sz w:val="20"/>
+          <w:szCs w:val="20"/>
+        </w:rPr>
+        <w:t>GUI JFX</w:t>
+      </w:r>
+    </w:p>
+    <w:p>
+      <w:pPr>
+        <w:pStyle w:val="ListParagraph"/>
+        <w:numPr>
+          <w:ilvl w:val="0"/>
+          <w:numId w:val="5"/>
+        </w:numPr>
+        <w:spacing w:after="0" w:line="240" w:lineRule="auto"/>
+        <w:rPr>
+          <w:rFonts w:ascii="Times New Roman" w:eastAsia="Times New Roman" w:hAnsi="Times New Roman" w:cs="Times New Roman"/>
+          <w:color w:val="000000"/>
+          <w:sz w:val="20"/>
+          <w:szCs w:val="20"/>
+        </w:rPr>
+      </w:pPr>
+      <w:r>
+        <w:rPr>
+          <w:rFonts w:ascii="Times New Roman" w:eastAsia="Times New Roman" w:hAnsi="Times New Roman" w:cs="Times New Roman"/>
+          <w:color w:val="000000"/>
+          <w:sz w:val="20"/>
+          <w:szCs w:val="20"/>
+        </w:rPr>
+        <w:t>Core: Spring Boot</w:t>
+      </w:r>
+    </w:p>
+    <w:p>
+      <w:pPr>
+        <w:pStyle w:val="ListParagraph"/>
+        <w:numPr>
+          <w:ilvl w:val="0"/>
+          <w:numId w:val="5"/>
+        </w:numPr>
+        <w:spacing w:after="0" w:line="240" w:lineRule="auto"/>
+        <w:rPr>
+          <w:rFonts w:ascii="Times New Roman" w:eastAsia="Times New Roman" w:hAnsi="Times New Roman" w:cs="Times New Roman"/>
+          <w:color w:val="000000"/>
+          <w:sz w:val="20"/>
+          <w:szCs w:val="20"/>
+        </w:rPr>
+      </w:pPr>
+      <w:r>
+        <w:rPr>
+          <w:rFonts w:ascii="Times New Roman" w:eastAsia="Times New Roman" w:hAnsi="Times New Roman" w:cs="Times New Roman"/>
+          <w:color w:val="000000"/>
+          <w:sz w:val="20"/>
+          <w:szCs w:val="20"/>
+        </w:rPr>
+        <w:t>DB: Mongo</w:t>
+      </w:r>
     </w:p>
     <w:p>
       <w:pPr>
@@ -2178,7 +2738,98 @@
           <w:szCs w:val="20"/>
         </w:rPr>
       </w:pPr>
+    </w:p>
+    <w:p>
+      <w:pPr>
+        <w:spacing w:after="0" w:line="240" w:lineRule="auto"/>
+        <w:rPr>
+          <w:rFonts w:ascii="Times New Roman" w:eastAsia="Times New Roman" w:hAnsi="Times New Roman" w:cs="Times New Roman"/>
+          <w:b/>
+          <w:color w:val="000000"/>
+          <w:sz w:val="24"/>
+          <w:szCs w:val="24"/>
+        </w:rPr>
+      </w:pPr>
       <w:r>
+        <w:rPr>
+          <w:rFonts w:ascii="Times New Roman" w:eastAsia="Times New Roman" w:hAnsi="Times New Roman" w:cs="Times New Roman"/>
+          <w:b/>
+          <w:color w:val="000000"/>
+          <w:sz w:val="24"/>
+          <w:szCs w:val="24"/>
+        </w:rPr>
+        <w:t>4. Product Overview</w:t>
+      </w:r>
+    </w:p>
+    <w:p>
+      <w:pPr>
+        <w:spacing w:after="0" w:line="240" w:lineRule="auto"/>
+        <w:rPr>
+          <w:rFonts w:ascii="Times New Roman" w:eastAsia="Times New Roman" w:hAnsi="Times New Roman" w:cs="Times New Roman"/>
+          <w:b/>
+          <w:color w:val="000000"/>
+          <w:sz w:val="20"/>
+          <w:szCs w:val="20"/>
+        </w:rPr>
+      </w:pPr>
+      <w:r>
+        <w:rPr>
+          <w:rFonts w:ascii="Times New Roman" w:eastAsia="Times New Roman" w:hAnsi="Times New Roman" w:cs="Times New Roman"/>
+          <w:b/>
+          <w:color w:val="000000"/>
+          <w:sz w:val="20"/>
+          <w:szCs w:val="20"/>
+        </w:rPr>
+        <w:t>4.1 Product Perspective</w:t>
+      </w:r>
+    </w:p>
+    <w:p>
+      <w:pPr>
+        <w:spacing w:after="0" w:line="240" w:lineRule="auto"/>
+        <w:rPr>
+          <w:rFonts w:ascii="Times" w:eastAsia="Times" w:hAnsi="Times" w:cs="Times"/>
+          <w:sz w:val="20"/>
+          <w:szCs w:val="20"/>
+        </w:rPr>
+      </w:pPr>
+      <w:r>
+        <w:rPr>
+          <w:rFonts w:ascii="Times" w:eastAsia="Times" w:hAnsi="Times" w:cs="Times"/>
+          <w:sz w:val="20"/>
+          <w:szCs w:val="20"/>
+        </w:rPr>
+        <w:t xml:space="preserve">The </w:t>
+      </w:r>
+      <w:r>
+        <w:rPr>
+          <w:rFonts w:ascii="Times" w:eastAsia="Times" w:hAnsi="Times" w:cs="Times"/>
+          <w:sz w:val="20"/>
+          <w:szCs w:val="20"/>
+        </w:rPr>
+        <w:t>first phases of project will be developed in-house without integrating with external services.</w:t>
+      </w:r>
+    </w:p>
+    <w:p>
+      <w:pPr>
+        <w:spacing w:after="0" w:line="240" w:lineRule="auto"/>
+        <w:rPr>
+          <w:rFonts w:ascii="Times" w:eastAsia="Times" w:hAnsi="Times" w:cs="Times"/>
+          <w:sz w:val="20"/>
+          <w:szCs w:val="20"/>
+        </w:rPr>
+      </w:pPr>
+      <w:r>
+        <w:rPr>
+          <w:rFonts w:ascii="Times" w:eastAsia="Times" w:hAnsi="Times" w:cs="Times"/>
+          <w:sz w:val="20"/>
+          <w:szCs w:val="20"/>
+        </w:rPr>
+        <w:t>However, the final project will be integrated with Banks to verify credit cards of Customer and Car Owner.</w:t>
+      </w:r>
+    </w:p>
+    <w:p>
+      <w:pPr>
+        <w:spacing w:after="0" w:line="240" w:lineRule="auto"/>
         <w:rPr>
           <w:rFonts w:ascii="Times" w:eastAsia="Times" w:hAnsi="Times" w:cs="Times"/>
           <w:i/>
@@ -2186,7 +2837,64 @@
           <w:sz w:val="20"/>
           <w:szCs w:val="20"/>
         </w:rPr>
-        <w:t>[Detail the working environment of the target user. Here are some suggestions:</w:t>
+      </w:pPr>
+    </w:p>
+    <w:p>
+      <w:pPr>
+        <w:spacing w:after="0" w:line="240" w:lineRule="auto"/>
+        <w:rPr>
+          <w:rFonts w:ascii="Times New Roman" w:eastAsia="Times New Roman" w:hAnsi="Times New Roman" w:cs="Times New Roman"/>
+          <w:b/>
+          <w:color w:val="000000"/>
+          <w:sz w:val="20"/>
+          <w:szCs w:val="20"/>
+        </w:rPr>
+      </w:pPr>
+      <w:r>
+        <w:rPr>
+          <w:rFonts w:ascii="Times New Roman" w:eastAsia="Times New Roman" w:hAnsi="Times New Roman" w:cs="Times New Roman"/>
+          <w:b/>
+          <w:color w:val="000000"/>
+          <w:sz w:val="20"/>
+          <w:szCs w:val="20"/>
+        </w:rPr>
+        <w:t>4.2 Assumptions and Dependencies</w:t>
+      </w:r>
+    </w:p>
+    <w:p>
+      <w:pPr>
+        <w:spacing w:after="0" w:line="240" w:lineRule="auto"/>
+        <w:rPr>
+          <w:rFonts w:ascii="Times" w:eastAsia="Times" w:hAnsi="Times" w:cs="Times"/>
+          <w:sz w:val="20"/>
+          <w:szCs w:val="20"/>
+        </w:rPr>
+      </w:pPr>
+      <w:r>
+        <w:rPr>
+          <w:rFonts w:ascii="Times" w:eastAsia="Times" w:hAnsi="Times" w:cs="Times"/>
+          <w:sz w:val="20"/>
+          <w:szCs w:val="20"/>
+        </w:rPr>
+        <w:t>For the prototype, the product is developed on laptops using Mongo DB.</w:t>
+      </w:r>
+    </w:p>
+    <w:p>
+      <w:pPr>
+        <w:spacing w:after="0" w:line="240" w:lineRule="auto"/>
+        <w:rPr>
+          <w:rFonts w:ascii="Times" w:eastAsia="Times" w:hAnsi="Times" w:cs="Times"/>
+          <w:sz w:val="20"/>
+          <w:szCs w:val="20"/>
+        </w:rPr>
+      </w:pPr>
+      <w:r>
+        <w:rPr>
+          <w:rFonts w:ascii="Times" w:eastAsia="Times" w:hAnsi="Times" w:cs="Times"/>
+          <w:sz w:val="20"/>
+          <w:szCs w:val="20"/>
+        </w:rPr>
+        <w:t>For the reality, the product will be deployed on Linux and a commercial DB.</w:t>
       </w:r>
     </w:p>
     <w:p>
@@ -2200,609 +2908,27 @@
           <w:szCs w:val="20"/>
         </w:rPr>
       </w:pPr>
-      <w:r>
-        <w:rPr>
-          <w:rFonts w:ascii="Times" w:eastAsia="Times" w:hAnsi="Times" w:cs="Times"/>
-          <w:i/>
-          <w:color w:val="0000FF"/>
+    </w:p>
+    <w:p>
+      <w:pPr>
+        <w:spacing w:after="0" w:line="240" w:lineRule="auto"/>
+        <w:rPr>
+          <w:rFonts w:ascii="Times New Roman" w:eastAsia="Times New Roman" w:hAnsi="Times New Roman" w:cs="Times New Roman"/>
+          <w:b/>
+          <w:color w:val="000000"/>
           <w:sz w:val="20"/>
           <w:szCs w:val="20"/>
         </w:rPr>
-        <w:t>Number of people involved in completing the task? Is this changing?</w:t>
-      </w:r>
-    </w:p>
-    <w:p>
-      <w:pPr>
-        <w:spacing w:after="0" w:line="240" w:lineRule="auto"/>
-        <w:rPr>
-          <w:rFonts w:ascii="Times" w:eastAsia="Times" w:hAnsi="Times" w:cs="Times"/>
-          <w:i/>
-          <w:color w:val="0000FF"/>
+      </w:pPr>
+      <w:r>
+        <w:rPr>
+          <w:rFonts w:ascii="Times New Roman" w:eastAsia="Times New Roman" w:hAnsi="Times New Roman" w:cs="Times New Roman"/>
+          <w:b/>
+          <w:color w:val="000000"/>
           <w:sz w:val="20"/>
           <w:szCs w:val="20"/>
         </w:rPr>
-      </w:pPr>
-      <w:r>
-        <w:rPr>
-          <w:rFonts w:ascii="Times" w:eastAsia="Times" w:hAnsi="Times" w:cs="Times"/>
-          <w:i/>
-          <w:color w:val="0000FF"/>
-          <w:sz w:val="20"/>
-          <w:szCs w:val="20"/>
-        </w:rPr>
-        <w:t>How long is a task cycle? Amount of time spent in each activity? Is this changing?</w:t>
-      </w:r>
-    </w:p>
-    <w:p>
-      <w:pPr>
-        <w:spacing w:after="0" w:line="240" w:lineRule="auto"/>
-        <w:rPr>
-          <w:rFonts w:ascii="Times" w:eastAsia="Times" w:hAnsi="Times" w:cs="Times"/>
-          <w:i/>
-          <w:color w:val="0000FF"/>
-          <w:sz w:val="20"/>
-          <w:szCs w:val="20"/>
-        </w:rPr>
-      </w:pPr>
-      <w:r>
-        <w:rPr>
-          <w:rFonts w:ascii="Times" w:eastAsia="Times" w:hAnsi="Times" w:cs="Times"/>
-          <w:i/>
-          <w:color w:val="0000FF"/>
-          <w:sz w:val="20"/>
-          <w:szCs w:val="20"/>
-        </w:rPr>
-        <w:t>Any unique environmental constraints: mobile, outdoors, in-flight, and so on?</w:t>
-      </w:r>
-    </w:p>
-    <w:p>
-      <w:pPr>
-        <w:spacing w:after="0" w:line="240" w:lineRule="auto"/>
-        <w:rPr>
-          <w:rFonts w:ascii="Times" w:eastAsia="Times" w:hAnsi="Times" w:cs="Times"/>
-          <w:i/>
-          <w:color w:val="0000FF"/>
-          <w:sz w:val="20"/>
-          <w:szCs w:val="20"/>
-        </w:rPr>
-      </w:pPr>
-      <w:r>
-        <w:rPr>
-          <w:rFonts w:ascii="Times" w:eastAsia="Times" w:hAnsi="Times" w:cs="Times"/>
-          <w:i/>
-          <w:color w:val="0000FF"/>
-          <w:sz w:val="20"/>
-          <w:szCs w:val="20"/>
-        </w:rPr>
-        <w:t>Which system platforms are in use today? Future platforms?</w:t>
-      </w:r>
-    </w:p>
-    <w:p>
-      <w:pPr>
-        <w:spacing w:after="0" w:line="240" w:lineRule="auto"/>
-        <w:rPr>
-          <w:rFonts w:ascii="Times" w:eastAsia="Times" w:hAnsi="Times" w:cs="Times"/>
-          <w:i/>
-          <w:color w:val="0000FF"/>
-          <w:sz w:val="20"/>
-          <w:szCs w:val="20"/>
-        </w:rPr>
-      </w:pPr>
-      <w:r>
-        <w:rPr>
-          <w:rFonts w:ascii="Times" w:eastAsia="Times" w:hAnsi="Times" w:cs="Times"/>
-          <w:i/>
-          <w:color w:val="0000FF"/>
-          <w:sz w:val="20"/>
-          <w:szCs w:val="20"/>
-        </w:rPr>
-        <w:t>What other applications are in use? Does your application need to integrate with them?</w:t>
-      </w:r>
-    </w:p>
-    <w:p>
-      <w:pPr>
-        <w:spacing w:after="0" w:line="240" w:lineRule="auto"/>
-        <w:rPr>
-          <w:rFonts w:ascii="Times" w:eastAsia="Times" w:hAnsi="Times" w:cs="Times"/>
-          <w:i/>
-          <w:color w:val="0000FF"/>
-          <w:sz w:val="20"/>
-          <w:szCs w:val="20"/>
-        </w:rPr>
-      </w:pPr>
-      <w:r>
-        <w:rPr>
-          <w:rFonts w:ascii="Times" w:eastAsia="Times" w:hAnsi="Times" w:cs="Times"/>
-          <w:i/>
-          <w:color w:val="0000FF"/>
-          <w:sz w:val="20"/>
-          <w:szCs w:val="20"/>
-        </w:rPr>
-        <w:t>This is where extracts from the Business Model could be included to outline the task and roles involved,</w:t>
-      </w:r>
-    </w:p>
-    <w:p>
-      <w:pPr>
-        <w:spacing w:after="0" w:line="240" w:lineRule="auto"/>
-        <w:rPr>
-          <w:rFonts w:ascii="Times" w:eastAsia="Times" w:hAnsi="Times" w:cs="Times"/>
-          <w:i/>
-          <w:color w:val="0000FF"/>
-          <w:sz w:val="20"/>
-          <w:szCs w:val="20"/>
-        </w:rPr>
-      </w:pPr>
-      <w:r>
-        <w:rPr>
-          <w:rFonts w:ascii="Times" w:eastAsia="Times" w:hAnsi="Times" w:cs="Times"/>
-          <w:i/>
-          <w:color w:val="0000FF"/>
-          <w:sz w:val="20"/>
-          <w:szCs w:val="20"/>
-        </w:rPr>
-        <w:t>and so on.]</w:t>
-      </w:r>
-    </w:p>
-    <w:p>
-      <w:pPr>
-        <w:spacing w:after="0" w:line="240" w:lineRule="auto"/>
-        <w:rPr>
-          <w:rFonts w:ascii="Times" w:eastAsia="Times" w:hAnsi="Times" w:cs="Times"/>
-          <w:i/>
-          <w:color w:val="0000FF"/>
-          <w:sz w:val="20"/>
-          <w:szCs w:val="20"/>
-        </w:rPr>
-      </w:pPr>
-    </w:p>
-    <w:p>
-      <w:pPr>
-        <w:spacing w:after="0" w:line="240" w:lineRule="auto"/>
-        <w:rPr>
-          <w:rFonts w:ascii="Times New Roman" w:eastAsia="Times New Roman" w:hAnsi="Times New Roman" w:cs="Times New Roman"/>
-          <w:b/>
-          <w:color w:val="000000"/>
-          <w:sz w:val="24"/>
-          <w:szCs w:val="24"/>
-        </w:rPr>
-      </w:pPr>
-      <w:r>
-        <w:rPr>
-          <w:rFonts w:ascii="Times New Roman" w:eastAsia="Times New Roman" w:hAnsi="Times New Roman" w:cs="Times New Roman"/>
-          <w:b/>
-          <w:color w:val="000000"/>
-          <w:sz w:val="24"/>
-          <w:szCs w:val="24"/>
-        </w:rPr>
-        <w:t>4. Product Overview</w:t>
-      </w:r>
-    </w:p>
-    <w:p>
-      <w:pPr>
-        <w:spacing w:after="0" w:line="240" w:lineRule="auto"/>
-        <w:rPr>
-          <w:rFonts w:ascii="Times New Roman" w:eastAsia="Times New Roman" w:hAnsi="Times New Roman" w:cs="Times New Roman"/>
-          <w:b/>
-          <w:color w:val="000000"/>
-          <w:sz w:val="20"/>
-          <w:szCs w:val="20"/>
-        </w:rPr>
-      </w:pPr>
-      <w:r>
-        <w:rPr>
-          <w:rFonts w:ascii="Times New Roman" w:eastAsia="Times New Roman" w:hAnsi="Times New Roman" w:cs="Times New Roman"/>
-          <w:b/>
-          <w:color w:val="000000"/>
-          <w:sz w:val="20"/>
-          <w:szCs w:val="20"/>
-        </w:rPr>
-        <w:t>4.1 Product Perspective</w:t>
-      </w:r>
-    </w:p>
-    <w:p>
-      <w:pPr>
-        <w:spacing w:after="0" w:line="240" w:lineRule="auto"/>
-        <w:rPr>
-          <w:rFonts w:ascii="Times" w:eastAsia="Times" w:hAnsi="Times" w:cs="Times"/>
-          <w:i/>
-          <w:color w:val="0000FF"/>
-          <w:sz w:val="20"/>
-          <w:szCs w:val="20"/>
-        </w:rPr>
-      </w:pPr>
-      <w:r>
-        <w:rPr>
-          <w:rFonts w:ascii="Times" w:eastAsia="Times" w:hAnsi="Times" w:cs="Times"/>
-          <w:i/>
-          <w:color w:val="0000FF"/>
-          <w:sz w:val="20"/>
-          <w:szCs w:val="20"/>
-        </w:rPr>
-        <w:t xml:space="preserve">[This subsection of the </w:t>
-      </w:r>
-      <w:r>
-        <w:rPr>
-          <w:rFonts w:ascii="Times" w:eastAsia="Times" w:hAnsi="Times" w:cs="Times"/>
-          <w:b/>
-          <w:i/>
-          <w:color w:val="0000FF"/>
-          <w:sz w:val="20"/>
-          <w:szCs w:val="20"/>
-        </w:rPr>
-        <w:t xml:space="preserve">Vision </w:t>
-      </w:r>
-      <w:r>
-        <w:rPr>
-          <w:rFonts w:ascii="Times" w:eastAsia="Times" w:hAnsi="Times" w:cs="Times"/>
-          <w:i/>
-          <w:color w:val="0000FF"/>
-          <w:sz w:val="20"/>
-          <w:szCs w:val="20"/>
-        </w:rPr>
-        <w:t>document puts the product in perspective to other related products and the</w:t>
-      </w:r>
-    </w:p>
-    <w:p>
-      <w:pPr>
-        <w:spacing w:after="0" w:line="240" w:lineRule="auto"/>
-        <w:rPr>
-          <w:rFonts w:ascii="Times" w:eastAsia="Times" w:hAnsi="Times" w:cs="Times"/>
-          <w:i/>
-          <w:color w:val="0000FF"/>
-          <w:sz w:val="20"/>
-          <w:szCs w:val="20"/>
-        </w:rPr>
-      </w:pPr>
-      <w:r>
-        <w:rPr>
-          <w:rFonts w:ascii="Times" w:eastAsia="Times" w:hAnsi="Times" w:cs="Times"/>
-          <w:i/>
-          <w:color w:val="0000FF"/>
-          <w:sz w:val="20"/>
-          <w:szCs w:val="20"/>
-        </w:rPr>
-        <w:t>user’s environment. If the product is independent and totally self-contained, state it here. If the product is a</w:t>
-      </w:r>
-    </w:p>
-    <w:p>
-      <w:pPr>
-        <w:spacing w:after="0" w:line="240" w:lineRule="auto"/>
-        <w:rPr>
-          <w:rFonts w:ascii="Times" w:eastAsia="Times" w:hAnsi="Times" w:cs="Times"/>
-          <w:i/>
-          <w:color w:val="0000FF"/>
-          <w:sz w:val="20"/>
-          <w:szCs w:val="20"/>
-        </w:rPr>
-      </w:pPr>
-      <w:r>
-        <w:rPr>
-          <w:rFonts w:ascii="Times" w:eastAsia="Times" w:hAnsi="Times" w:cs="Times"/>
-          <w:i/>
-          <w:color w:val="0000FF"/>
-          <w:sz w:val="20"/>
-          <w:szCs w:val="20"/>
-        </w:rPr>
-        <w:t>component of a larger system, then this subsection needs to relate how these systems interact and needs to</w:t>
-      </w:r>
-    </w:p>
-    <w:p>
-      <w:pPr>
-        <w:spacing w:after="0" w:line="240" w:lineRule="auto"/>
-        <w:rPr>
-          <w:rFonts w:ascii="Times" w:eastAsia="Times" w:hAnsi="Times" w:cs="Times"/>
-          <w:i/>
-          <w:color w:val="0000FF"/>
-          <w:sz w:val="20"/>
-          <w:szCs w:val="20"/>
-        </w:rPr>
-      </w:pPr>
-      <w:r>
-        <w:rPr>
-          <w:rFonts w:ascii="Times" w:eastAsia="Times" w:hAnsi="Times" w:cs="Times"/>
-          <w:i/>
-          <w:color w:val="0000FF"/>
-          <w:sz w:val="20"/>
-          <w:szCs w:val="20"/>
-        </w:rPr>
-        <w:t>identify the relevant interfaces between the systems. One easy way to display the major components of the</w:t>
-      </w:r>
-    </w:p>
-    <w:p>
-      <w:pPr>
-        <w:spacing w:after="0" w:line="240" w:lineRule="auto"/>
-        <w:rPr>
-          <w:rFonts w:ascii="Times" w:eastAsia="Times" w:hAnsi="Times" w:cs="Times"/>
-          <w:i/>
-          <w:color w:val="0000FF"/>
-          <w:sz w:val="20"/>
-          <w:szCs w:val="20"/>
-        </w:rPr>
-      </w:pPr>
-      <w:r>
-        <w:rPr>
-          <w:rFonts w:ascii="Times" w:eastAsia="Times" w:hAnsi="Times" w:cs="Times"/>
-          <w:i/>
-          <w:color w:val="0000FF"/>
-          <w:sz w:val="20"/>
-          <w:szCs w:val="20"/>
-        </w:rPr>
-        <w:t>larger system, interconnections, and external interfaces is with a block diagram.]</w:t>
-      </w:r>
-    </w:p>
-    <w:p>
-      <w:pPr>
-        <w:spacing w:after="0" w:line="240" w:lineRule="auto"/>
-        <w:rPr>
-          <w:rFonts w:ascii="Times" w:eastAsia="Times" w:hAnsi="Times" w:cs="Times"/>
-          <w:i/>
-          <w:color w:val="0000FF"/>
-          <w:sz w:val="20"/>
-          <w:szCs w:val="20"/>
-        </w:rPr>
-      </w:pPr>
-    </w:p>
-    <w:p>
-      <w:pPr>
-        <w:spacing w:after="0" w:line="240" w:lineRule="auto"/>
-        <w:rPr>
-          <w:rFonts w:ascii="Times New Roman" w:eastAsia="Times New Roman" w:hAnsi="Times New Roman" w:cs="Times New Roman"/>
-          <w:b/>
-          <w:color w:val="000000"/>
-          <w:sz w:val="20"/>
-          <w:szCs w:val="20"/>
-        </w:rPr>
-      </w:pPr>
-      <w:r>
-        <w:rPr>
-          <w:rFonts w:ascii="Times New Roman" w:eastAsia="Times New Roman" w:hAnsi="Times New Roman" w:cs="Times New Roman"/>
-          <w:b/>
-          <w:color w:val="000000"/>
-          <w:sz w:val="20"/>
-          <w:szCs w:val="20"/>
-        </w:rPr>
-        <w:t>4.2 Assumptions and Dependencies</w:t>
-      </w:r>
-    </w:p>
-    <w:p>
-      <w:pPr>
-        <w:spacing w:after="0" w:line="240" w:lineRule="auto"/>
-        <w:rPr>
-          <w:rFonts w:ascii="Times" w:eastAsia="Times" w:hAnsi="Times" w:cs="Times"/>
-          <w:i/>
-          <w:color w:val="0000FF"/>
-          <w:sz w:val="20"/>
-          <w:szCs w:val="20"/>
-        </w:rPr>
-      </w:pPr>
-      <w:r>
-        <w:rPr>
-          <w:rFonts w:ascii="Times" w:eastAsia="Times" w:hAnsi="Times" w:cs="Times"/>
-          <w:i/>
-          <w:color w:val="0000FF"/>
-          <w:sz w:val="20"/>
-          <w:szCs w:val="20"/>
-        </w:rPr>
-        <w:t xml:space="preserve">[List each factor that affects the features stated in the </w:t>
-      </w:r>
-      <w:r>
-        <w:rPr>
-          <w:rFonts w:ascii="Times" w:eastAsia="Times" w:hAnsi="Times" w:cs="Times"/>
-          <w:b/>
-          <w:i/>
-          <w:color w:val="0000FF"/>
-          <w:sz w:val="20"/>
-          <w:szCs w:val="20"/>
-        </w:rPr>
-        <w:t xml:space="preserve">Vision </w:t>
-      </w:r>
-      <w:r>
-        <w:rPr>
-          <w:rFonts w:ascii="Times" w:eastAsia="Times" w:hAnsi="Times" w:cs="Times"/>
-          <w:i/>
-          <w:color w:val="0000FF"/>
-          <w:sz w:val="20"/>
-          <w:szCs w:val="20"/>
-        </w:rPr>
-        <w:t>document. List assumptions that, if changed,</w:t>
-      </w:r>
-    </w:p>
-    <w:p>
-      <w:pPr>
-        <w:spacing w:after="0" w:line="240" w:lineRule="auto"/>
-        <w:rPr>
-          <w:rFonts w:ascii="Times" w:eastAsia="Times" w:hAnsi="Times" w:cs="Times"/>
-          <w:i/>
-          <w:color w:val="0000FF"/>
-          <w:sz w:val="20"/>
-          <w:szCs w:val="20"/>
-        </w:rPr>
-      </w:pPr>
-      <w:r>
-        <w:rPr>
-          <w:rFonts w:ascii="Times" w:eastAsia="Times" w:hAnsi="Times" w:cs="Times"/>
-          <w:i/>
-          <w:color w:val="0000FF"/>
-          <w:sz w:val="20"/>
-          <w:szCs w:val="20"/>
-        </w:rPr>
-        <w:t xml:space="preserve">will alter the </w:t>
-      </w:r>
-      <w:r>
-        <w:rPr>
-          <w:rFonts w:ascii="Times" w:eastAsia="Times" w:hAnsi="Times" w:cs="Times"/>
-          <w:b/>
-          <w:i/>
-          <w:color w:val="0000FF"/>
-          <w:sz w:val="20"/>
-          <w:szCs w:val="20"/>
-        </w:rPr>
-        <w:t xml:space="preserve">Vision </w:t>
-      </w:r>
-      <w:r>
-        <w:rPr>
-          <w:rFonts w:ascii="Times" w:eastAsia="Times" w:hAnsi="Times" w:cs="Times"/>
-          <w:i/>
-          <w:color w:val="0000FF"/>
-          <w:sz w:val="20"/>
-          <w:szCs w:val="20"/>
-        </w:rPr>
-        <w:t>document. For example, an assumption may state that a specific operating system will</w:t>
-      </w:r>
-    </w:p>
-    <w:p>
-      <w:pPr>
-        <w:spacing w:after="0" w:line="240" w:lineRule="auto"/>
-        <w:rPr>
-          <w:rFonts w:ascii="Times" w:eastAsia="Times" w:hAnsi="Times" w:cs="Times"/>
-          <w:i/>
-          <w:color w:val="0000FF"/>
-          <w:sz w:val="20"/>
-          <w:szCs w:val="20"/>
-        </w:rPr>
-      </w:pPr>
-      <w:r>
-        <w:rPr>
-          <w:rFonts w:ascii="Times" w:eastAsia="Times" w:hAnsi="Times" w:cs="Times"/>
-          <w:i/>
-          <w:color w:val="0000FF"/>
-          <w:sz w:val="20"/>
-          <w:szCs w:val="20"/>
-        </w:rPr>
-        <w:t>be available for the hardware designated for the software product. If the operating system is not available,</w:t>
-      </w:r>
-    </w:p>
-    <w:p>
-      <w:pPr>
-        <w:spacing w:after="0" w:line="240" w:lineRule="auto"/>
-        <w:rPr>
-          <w:rFonts w:ascii="Times" w:eastAsia="Times" w:hAnsi="Times" w:cs="Times"/>
-          <w:i/>
-          <w:color w:val="0000FF"/>
-          <w:sz w:val="20"/>
-          <w:szCs w:val="20"/>
-        </w:rPr>
-      </w:pPr>
-      <w:r>
-        <w:rPr>
-          <w:rFonts w:ascii="Times" w:eastAsia="Times" w:hAnsi="Times" w:cs="Times"/>
-          <w:i/>
-          <w:color w:val="0000FF"/>
-          <w:sz w:val="20"/>
-          <w:szCs w:val="20"/>
-        </w:rPr>
-        <w:t xml:space="preserve">the </w:t>
-      </w:r>
-      <w:r>
-        <w:rPr>
-          <w:rFonts w:ascii="Times" w:eastAsia="Times" w:hAnsi="Times" w:cs="Times"/>
-          <w:b/>
-          <w:i/>
-          <w:color w:val="0000FF"/>
-          <w:sz w:val="20"/>
-          <w:szCs w:val="20"/>
-        </w:rPr>
-        <w:t xml:space="preserve">Vision </w:t>
-      </w:r>
-      <w:r>
-        <w:rPr>
-          <w:rFonts w:ascii="Times" w:eastAsia="Times" w:hAnsi="Times" w:cs="Times"/>
-          <w:i/>
-          <w:color w:val="0000FF"/>
-          <w:sz w:val="20"/>
-          <w:szCs w:val="20"/>
-        </w:rPr>
-        <w:t>document will need to change.]</w:t>
-      </w:r>
-    </w:p>
-    <w:p>
-      <w:pPr>
-        <w:spacing w:after="0" w:line="240" w:lineRule="auto"/>
-        <w:rPr>
-          <w:rFonts w:ascii="Times" w:eastAsia="Times" w:hAnsi="Times" w:cs="Times"/>
-          <w:i/>
-          <w:color w:val="0000FF"/>
-          <w:sz w:val="20"/>
-          <w:szCs w:val="20"/>
-        </w:rPr>
-      </w:pPr>
-    </w:p>
-    <w:p>
-      <w:pPr>
-        <w:spacing w:after="0" w:line="240" w:lineRule="auto"/>
-        <w:rPr>
-          <w:rFonts w:ascii="Times New Roman" w:eastAsia="Times New Roman" w:hAnsi="Times New Roman" w:cs="Times New Roman"/>
-          <w:b/>
-          <w:color w:val="000000"/>
-          <w:sz w:val="20"/>
-          <w:szCs w:val="20"/>
-        </w:rPr>
-      </w:pPr>
-      <w:r>
-        <w:rPr>
-          <w:rFonts w:ascii="Times New Roman" w:eastAsia="Times New Roman" w:hAnsi="Times New Roman" w:cs="Times New Roman"/>
-          <w:b/>
-          <w:color w:val="000000"/>
-          <w:sz w:val="20"/>
-          <w:szCs w:val="20"/>
-        </w:rPr>
         <w:t>4.3 Needs and Features</w:t>
-      </w:r>
-    </w:p>
-    <w:p>
-      <w:pPr>
-        <w:spacing w:after="0" w:line="240" w:lineRule="auto"/>
-        <w:rPr>
-          <w:rFonts w:ascii="Times New Roman" w:eastAsia="Times New Roman" w:hAnsi="Times New Roman" w:cs="Times New Roman"/>
-          <w:b/>
-          <w:color w:val="000000"/>
-          <w:sz w:val="20"/>
-          <w:szCs w:val="20"/>
-        </w:rPr>
-      </w:pPr>
-    </w:p>
-    <w:p>
-      <w:pPr>
-        <w:spacing w:after="0" w:line="240" w:lineRule="auto"/>
-        <w:rPr>
-          <w:rFonts w:ascii="Times" w:eastAsia="Times" w:hAnsi="Times" w:cs="Times"/>
-          <w:i/>
-          <w:color w:val="0000FF"/>
-          <w:sz w:val="20"/>
-          <w:szCs w:val="20"/>
-        </w:rPr>
-      </w:pPr>
-      <w:r>
-        <w:rPr>
-          <w:rFonts w:ascii="Times" w:eastAsia="Times" w:hAnsi="Times" w:cs="Times"/>
-          <w:i/>
-          <w:color w:val="0000FF"/>
-          <w:sz w:val="20"/>
-          <w:szCs w:val="20"/>
-        </w:rPr>
-        <w:t>[Avoid design. Keep feature descriptions at a general level. Focus on capabilities needed and why (not</w:t>
-      </w:r>
-    </w:p>
-    <w:p>
-      <w:pPr>
-        <w:spacing w:after="0" w:line="240" w:lineRule="auto"/>
-        <w:rPr>
-          <w:rFonts w:ascii="Times" w:eastAsia="Times" w:hAnsi="Times" w:cs="Times"/>
-          <w:i/>
-          <w:color w:val="0000FF"/>
-          <w:sz w:val="20"/>
-          <w:szCs w:val="20"/>
-        </w:rPr>
-      </w:pPr>
-      <w:r>
-        <w:rPr>
-          <w:rFonts w:ascii="Times" w:eastAsia="Times" w:hAnsi="Times" w:cs="Times"/>
-          <w:i/>
-          <w:color w:val="0000FF"/>
-          <w:sz w:val="20"/>
-          <w:szCs w:val="20"/>
-        </w:rPr>
-        <w:t>how) they should be implemented.]</w:t>
       </w:r>
     </w:p>
     <w:p>
@@ -2878,7 +3004,6 @@
                 <w:sz w:val="20"/>
                 <w:szCs w:val="20"/>
               </w:rPr>
-              <w:lastRenderedPageBreak/>
               <w:t>No</w:t>
             </w:r>
           </w:p>
@@ -3499,7 +3624,16 @@
                 <w:sz w:val="20"/>
                 <w:szCs w:val="20"/>
               </w:rPr>
-              <w:t>must be reviewed and approved before they are rented</w:t>
+              <w:t xml:space="preserve">must be reviewed and approved before </w:t>
+            </w:r>
+            <w:r>
+              <w:rPr>
+                <w:rFonts w:ascii="Times" w:eastAsia="Times" w:hAnsi="Times" w:cs="Times"/>
+                <w:sz w:val="20"/>
+                <w:szCs w:val="20"/>
+              </w:rPr>
+              <w:lastRenderedPageBreak/>
+              <w:t>they are rented</w:t>
             </w:r>
           </w:p>
         </w:tc>
@@ -3531,6 +3665,7 @@
                 <w:sz w:val="20"/>
                 <w:szCs w:val="20"/>
               </w:rPr>
+              <w:lastRenderedPageBreak/>
               <w:t>1</w:t>
             </w:r>
           </w:p>
@@ -3562,7 +3697,16 @@
                 <w:sz w:val="20"/>
                 <w:szCs w:val="20"/>
               </w:rPr>
-              <w:t>Admin must be able to review and approve/disapprove cars</w:t>
+              <w:t xml:space="preserve">Admin must be able to review and approve/disapprove </w:t>
+            </w:r>
+            <w:r>
+              <w:rPr>
+                <w:rFonts w:ascii="Times" w:eastAsia="Times" w:hAnsi="Times" w:cs="Times"/>
+                <w:sz w:val="20"/>
+                <w:szCs w:val="20"/>
+              </w:rPr>
+              <w:lastRenderedPageBreak/>
+              <w:t>cars</w:t>
             </w:r>
             <w:r>
               <w:rPr>
@@ -5151,18 +5295,6 @@
       <w:pPr>
         <w:spacing w:after="0" w:line="240" w:lineRule="auto"/>
         <w:rPr>
-          <w:rFonts w:ascii="Times" w:eastAsia="Times" w:hAnsi="Times" w:cs="Times"/>
-          <w:i/>
-          <w:color w:val="0000FF"/>
-          <w:sz w:val="20"/>
-          <w:szCs w:val="20"/>
-        </w:rPr>
-      </w:pPr>
-    </w:p>
-    <w:p>
-      <w:pPr>
-        <w:spacing w:after="0" w:line="240" w:lineRule="auto"/>
-        <w:rPr>
           <w:rFonts w:ascii="Times New Roman" w:eastAsia="Times New Roman" w:hAnsi="Times New Roman" w:cs="Times New Roman"/>
           <w:b/>
           <w:color w:val="000000"/>
@@ -5186,8 +5318,6 @@
         <w:spacing w:after="0" w:line="240" w:lineRule="auto"/>
         <w:rPr>
           <w:rFonts w:ascii="Times" w:eastAsia="Times" w:hAnsi="Times" w:cs="Times"/>
-          <w:i/>
-          <w:color w:val="0000FF"/>
           <w:sz w:val="20"/>
           <w:szCs w:val="20"/>
         </w:rPr>
@@ -5195,12 +5325,18 @@
       <w:r>
         <w:rPr>
           <w:rFonts w:ascii="Times" w:eastAsia="Times" w:hAnsi="Times" w:cs="Times"/>
-          <w:i/>
-          <w:color w:val="0000FF"/>
           <w:sz w:val="20"/>
           <w:szCs w:val="20"/>
         </w:rPr>
-        <w:t>[Identify alternatives the stakeholder perceives as available. These can include buying a competitor’s</w:t>
+        <w:t xml:space="preserve">The </w:t>
+      </w:r>
+      <w:r>
+        <w:rPr>
+          <w:rFonts w:ascii="Times" w:eastAsia="Times" w:hAnsi="Times" w:cs="Times"/>
+          <w:sz w:val="20"/>
+          <w:szCs w:val="20"/>
+        </w:rPr>
+        <w:t>below table list competitors and alternatives that impact the product:</w:t>
       </w:r>
     </w:p>
     <w:p>
@@ -5208,75 +5344,414 @@
         <w:spacing w:after="0" w:line="240" w:lineRule="auto"/>
         <w:rPr>
           <w:rFonts w:ascii="Times" w:eastAsia="Times" w:hAnsi="Times" w:cs="Times"/>
-          <w:i/>
-          <w:color w:val="0000FF"/>
           <w:sz w:val="20"/>
           <w:szCs w:val="20"/>
         </w:rPr>
       </w:pPr>
-      <w:r>
+    </w:p>
+    <w:tbl>
+      <w:tblPr>
+        <w:tblStyle w:val="TableGrid"/>
+        <w:tblW w:w="0" w:type="auto"/>
+        <w:tblLook w:val="04A0" w:firstRow="1" w:lastRow="0" w:firstColumn="1" w:lastColumn="0" w:noHBand="0" w:noVBand="1"/>
+      </w:tblPr>
+      <w:tblGrid>
+        <w:gridCol w:w="1098"/>
+        <w:gridCol w:w="1710"/>
+        <w:gridCol w:w="2340"/>
+        <w:gridCol w:w="2160"/>
+        <w:gridCol w:w="2268"/>
+      </w:tblGrid>
+      <w:tr>
+        <w:tc>
+          <w:tcPr>
+            <w:tcW w:w="1098" w:type="dxa"/>
+          </w:tcPr>
+          <w:p>
+            <w:pPr>
+              <w:rPr>
+                <w:rFonts w:ascii="Times" w:eastAsia="Times" w:hAnsi="Times" w:cs="Times"/>
+                <w:sz w:val="20"/>
+                <w:szCs w:val="20"/>
+              </w:rPr>
+            </w:pPr>
+          </w:p>
+        </w:tc>
+        <w:tc>
+          <w:tcPr>
+            <w:tcW w:w="1710" w:type="dxa"/>
+          </w:tcPr>
+          <w:p>
+            <w:pPr>
+              <w:jc w:val="center"/>
+              <w:rPr>
+                <w:rFonts w:ascii="Times" w:eastAsia="Times" w:hAnsi="Times" w:cs="Times"/>
+                <w:b/>
+                <w:sz w:val="20"/>
+                <w:szCs w:val="20"/>
+              </w:rPr>
+            </w:pPr>
+            <w:r>
+              <w:rPr>
+                <w:rFonts w:ascii="Times" w:eastAsia="Times" w:hAnsi="Times" w:cs="Times"/>
+                <w:b/>
+                <w:sz w:val="20"/>
+                <w:szCs w:val="20"/>
+              </w:rPr>
+              <w:t>Aha</w:t>
+            </w:r>
+          </w:p>
+        </w:tc>
+        <w:tc>
+          <w:tcPr>
+            <w:tcW w:w="2340" w:type="dxa"/>
+          </w:tcPr>
+          <w:p>
+            <w:pPr>
+              <w:jc w:val="center"/>
+              <w:rPr>
+                <w:rFonts w:ascii="Times" w:eastAsia="Times" w:hAnsi="Times" w:cs="Times"/>
+                <w:b/>
+                <w:sz w:val="20"/>
+                <w:szCs w:val="20"/>
+              </w:rPr>
+            </w:pPr>
+            <w:r>
+              <w:rPr>
+                <w:rFonts w:ascii="Times" w:eastAsia="Times" w:hAnsi="Times" w:cs="Times"/>
+                <w:b/>
+                <w:sz w:val="20"/>
+                <w:szCs w:val="20"/>
+              </w:rPr>
+              <w:t>Traditional Car Rental</w:t>
+            </w:r>
+          </w:p>
+        </w:tc>
+        <w:tc>
+          <w:tcPr>
+            <w:tcW w:w="2160" w:type="dxa"/>
+          </w:tcPr>
+          <w:p>
+            <w:pPr>
+              <w:jc w:val="center"/>
+              <w:rPr>
+                <w:rFonts w:ascii="Times" w:eastAsia="Times" w:hAnsi="Times" w:cs="Times"/>
+                <w:b/>
+                <w:sz w:val="20"/>
+                <w:szCs w:val="20"/>
+              </w:rPr>
+            </w:pPr>
+            <w:r>
+              <w:rPr>
+                <w:rFonts w:ascii="Times" w:eastAsia="Times" w:hAnsi="Times" w:cs="Times"/>
+                <w:b/>
+                <w:sz w:val="20"/>
+                <w:szCs w:val="20"/>
+              </w:rPr>
+              <w:t>Uber, Grab, Didi</w:t>
+            </w:r>
+          </w:p>
+        </w:tc>
+        <w:tc>
+          <w:tcPr>
+            <w:tcW w:w="2268" w:type="dxa"/>
+          </w:tcPr>
+          <w:p>
+            <w:pPr>
+              <w:jc w:val="center"/>
+              <w:rPr>
+                <w:rFonts w:ascii="Times" w:eastAsia="Times" w:hAnsi="Times" w:cs="Times"/>
+                <w:b/>
+                <w:sz w:val="20"/>
+                <w:szCs w:val="20"/>
+              </w:rPr>
+            </w:pPr>
+            <w:r>
+              <w:rPr>
+                <w:rFonts w:ascii="Times" w:eastAsia="Times" w:hAnsi="Times" w:cs="Times"/>
+                <w:b/>
+                <w:sz w:val="20"/>
+                <w:szCs w:val="20"/>
+              </w:rPr>
+              <w:t>New self-driving car</w:t>
+            </w:r>
+          </w:p>
+        </w:tc>
+      </w:tr>
+      <w:tr>
+        <w:tc>
+          <w:tcPr>
+            <w:tcW w:w="1098" w:type="dxa"/>
+          </w:tcPr>
+          <w:p>
+            <w:pPr>
+              <w:rPr>
+                <w:rFonts w:ascii="Times" w:eastAsia="Times" w:hAnsi="Times" w:cs="Times"/>
+                <w:b/>
+                <w:sz w:val="20"/>
+                <w:szCs w:val="20"/>
+              </w:rPr>
+            </w:pPr>
+            <w:r>
+              <w:rPr>
+                <w:rFonts w:ascii="Times" w:eastAsia="Times" w:hAnsi="Times" w:cs="Times"/>
+                <w:b/>
+                <w:sz w:val="20"/>
+                <w:szCs w:val="20"/>
+              </w:rPr>
+              <w:t>Strength</w:t>
+            </w:r>
+          </w:p>
+        </w:tc>
+        <w:tc>
+          <w:tcPr>
+            <w:tcW w:w="1710" w:type="dxa"/>
+          </w:tcPr>
+          <w:p>
+            <w:pPr>
+              <w:rPr>
+                <w:rFonts w:ascii="Times" w:eastAsia="Times" w:hAnsi="Times" w:cs="Times"/>
+                <w:sz w:val="20"/>
+                <w:szCs w:val="20"/>
+              </w:rPr>
+            </w:pPr>
+            <w:r>
+              <w:rPr>
+                <w:rFonts w:ascii="Times" w:eastAsia="Times" w:hAnsi="Times" w:cs="Times"/>
+                <w:sz w:val="20"/>
+                <w:szCs w:val="20"/>
+              </w:rPr>
+              <w:t>No market</w:t>
+            </w:r>
+            <w:r>
+              <w:rPr>
+                <w:rFonts w:ascii="Times" w:eastAsia="Times" w:hAnsi="Times" w:cs="Times"/>
+                <w:sz w:val="20"/>
+                <w:szCs w:val="20"/>
+              </w:rPr>
+              <w:t xml:space="preserve"> yet</w:t>
+            </w:r>
+          </w:p>
+        </w:tc>
+        <w:tc>
+          <w:tcPr>
+            <w:tcW w:w="2340" w:type="dxa"/>
+          </w:tcPr>
+          <w:p>
+            <w:pPr>
+              <w:rPr>
+                <w:rFonts w:ascii="Times" w:eastAsia="Times" w:hAnsi="Times" w:cs="Times"/>
+                <w:sz w:val="20"/>
+                <w:szCs w:val="20"/>
+              </w:rPr>
+            </w:pPr>
+            <w:r>
+              <w:rPr>
+                <w:rFonts w:ascii="Times" w:eastAsia="Times" w:hAnsi="Times" w:cs="Times"/>
+                <w:sz w:val="20"/>
+                <w:szCs w:val="20"/>
+              </w:rPr>
+              <w:t>Have market</w:t>
+            </w:r>
+          </w:p>
+        </w:tc>
+        <w:tc>
+          <w:tcPr>
+            <w:tcW w:w="2160" w:type="dxa"/>
+          </w:tcPr>
+          <w:p>
+            <w:pPr>
+              <w:rPr>
+                <w:rFonts w:ascii="Times" w:eastAsia="Times" w:hAnsi="Times" w:cs="Times"/>
+                <w:sz w:val="20"/>
+                <w:szCs w:val="20"/>
+              </w:rPr>
+            </w:pPr>
+            <w:r>
+              <w:rPr>
+                <w:rFonts w:ascii="Times" w:eastAsia="Times" w:hAnsi="Times" w:cs="Times"/>
+                <w:sz w:val="20"/>
+                <w:szCs w:val="20"/>
+              </w:rPr>
+              <w:t>Have market</w:t>
+            </w:r>
+          </w:p>
+        </w:tc>
+        <w:tc>
+          <w:tcPr>
+            <w:tcW w:w="2268" w:type="dxa"/>
+          </w:tcPr>
+          <w:p>
+            <w:pPr>
+              <w:rPr>
+                <w:rFonts w:ascii="Times" w:eastAsia="Times" w:hAnsi="Times" w:cs="Times"/>
+                <w:sz w:val="20"/>
+                <w:szCs w:val="20"/>
+              </w:rPr>
+            </w:pPr>
+            <w:r>
+              <w:rPr>
+                <w:rFonts w:ascii="Times" w:eastAsia="Times" w:hAnsi="Times" w:cs="Times"/>
+                <w:sz w:val="20"/>
+                <w:szCs w:val="20"/>
+              </w:rPr>
+              <w:t>No market yet</w:t>
+            </w:r>
+          </w:p>
+        </w:tc>
+      </w:tr>
+      <w:tr>
+        <w:tc>
+          <w:tcPr>
+            <w:tcW w:w="1098" w:type="dxa"/>
+          </w:tcPr>
+          <w:p>
+            <w:pPr>
+              <w:rPr>
+                <w:rFonts w:ascii="Times" w:eastAsia="Times" w:hAnsi="Times" w:cs="Times"/>
+                <w:b/>
+                <w:sz w:val="20"/>
+                <w:szCs w:val="20"/>
+              </w:rPr>
+            </w:pPr>
+            <w:r>
+              <w:rPr>
+                <w:rFonts w:ascii="Times" w:eastAsia="Times" w:hAnsi="Times" w:cs="Times"/>
+                <w:b/>
+                <w:sz w:val="20"/>
+                <w:szCs w:val="20"/>
+              </w:rPr>
+              <w:t>Weakness</w:t>
+            </w:r>
+          </w:p>
+        </w:tc>
+        <w:tc>
+          <w:tcPr>
+            <w:tcW w:w="1710" w:type="dxa"/>
+          </w:tcPr>
+          <w:p>
+            <w:pPr>
+              <w:rPr>
+                <w:rFonts w:ascii="Times" w:eastAsia="Times" w:hAnsi="Times" w:cs="Times"/>
+                <w:sz w:val="20"/>
+                <w:szCs w:val="20"/>
+              </w:rPr>
+            </w:pPr>
+            <w:r>
+              <w:rPr>
+                <w:rFonts w:ascii="Times" w:eastAsia="Times" w:hAnsi="Times" w:cs="Times"/>
+                <w:sz w:val="20"/>
+                <w:szCs w:val="20"/>
+              </w:rPr>
+              <w:t>Low cost</w:t>
+            </w:r>
+            <w:r>
+              <w:rPr>
+                <w:rFonts w:ascii="Times" w:eastAsia="Times" w:hAnsi="Times" w:cs="Times"/>
+                <w:sz w:val="20"/>
+                <w:szCs w:val="20"/>
+              </w:rPr>
+              <w:t xml:space="preserve">, low </w:t>
+            </w:r>
+            <w:r>
+              <w:rPr>
+                <w:rFonts w:ascii="Times" w:eastAsia="Times" w:hAnsi="Times" w:cs="Times"/>
+                <w:sz w:val="20"/>
+                <w:szCs w:val="20"/>
+              </w:rPr>
+              <w:t>initial investment</w:t>
+            </w:r>
+          </w:p>
+        </w:tc>
+        <w:tc>
+          <w:tcPr>
+            <w:tcW w:w="2340" w:type="dxa"/>
+          </w:tcPr>
+          <w:p>
+            <w:pPr>
+              <w:rPr>
+                <w:rFonts w:ascii="Times" w:eastAsia="Times" w:hAnsi="Times" w:cs="Times"/>
+                <w:sz w:val="20"/>
+                <w:szCs w:val="20"/>
+              </w:rPr>
+            </w:pPr>
+            <w:r>
+              <w:rPr>
+                <w:rFonts w:ascii="Times" w:eastAsia="Times" w:hAnsi="Times" w:cs="Times"/>
+                <w:sz w:val="20"/>
+                <w:szCs w:val="20"/>
+              </w:rPr>
+              <w:t xml:space="preserve">High cost, high </w:t>
+            </w:r>
+            <w:r>
+              <w:rPr>
+                <w:rFonts w:ascii="Times" w:eastAsia="Times" w:hAnsi="Times" w:cs="Times"/>
+                <w:sz w:val="20"/>
+                <w:szCs w:val="20"/>
+              </w:rPr>
+              <w:t xml:space="preserve">initial </w:t>
+            </w:r>
+            <w:r>
+              <w:rPr>
+                <w:rFonts w:ascii="Times" w:eastAsia="Times" w:hAnsi="Times" w:cs="Times"/>
+                <w:sz w:val="20"/>
+                <w:szCs w:val="20"/>
+              </w:rPr>
+              <w:t>investment</w:t>
+            </w:r>
+          </w:p>
+        </w:tc>
+        <w:tc>
+          <w:tcPr>
+            <w:tcW w:w="2160" w:type="dxa"/>
+          </w:tcPr>
+          <w:p>
+            <w:pPr>
+              <w:rPr>
+                <w:rFonts w:ascii="Times" w:eastAsia="Times" w:hAnsi="Times" w:cs="Times"/>
+                <w:sz w:val="20"/>
+                <w:szCs w:val="20"/>
+              </w:rPr>
+            </w:pPr>
+            <w:r>
+              <w:rPr>
+                <w:rFonts w:ascii="Times" w:eastAsia="Times" w:hAnsi="Times" w:cs="Times"/>
+                <w:sz w:val="20"/>
+                <w:szCs w:val="20"/>
+              </w:rPr>
+              <w:t>High cost</w:t>
+            </w:r>
+          </w:p>
+        </w:tc>
+        <w:tc>
+          <w:tcPr>
+            <w:tcW w:w="2268" w:type="dxa"/>
+          </w:tcPr>
+          <w:p>
+            <w:pPr>
+              <w:rPr>
+                <w:rFonts w:ascii="Times" w:eastAsia="Times" w:hAnsi="Times" w:cs="Times"/>
+                <w:sz w:val="20"/>
+                <w:szCs w:val="20"/>
+              </w:rPr>
+            </w:pPr>
+            <w:r>
+              <w:rPr>
+                <w:rFonts w:ascii="Times" w:eastAsia="Times" w:hAnsi="Times" w:cs="Times"/>
+                <w:sz w:val="20"/>
+                <w:szCs w:val="20"/>
+              </w:rPr>
+              <w:t>Still unreliable</w:t>
+            </w:r>
+          </w:p>
+        </w:tc>
+      </w:tr>
+    </w:tbl>
+    <w:p>
+      <w:pPr>
+        <w:spacing w:after="0" w:line="240" w:lineRule="auto"/>
         <w:rPr>
           <w:rFonts w:ascii="Times" w:eastAsia="Times" w:hAnsi="Times" w:cs="Times"/>
-          <w:i/>
-          <w:color w:val="0000FF"/>
-          <w:sz w:val="20"/>
-          <w:szCs w:val="20"/>
-        </w:rPr>
-        <w:lastRenderedPageBreak/>
-        <w:t>product, building a homegrown solution, or simply maintaining the status quo. List any known competitive</w:t>
-      </w:r>
-    </w:p>
-    <w:p>
-      <w:pPr>
-        <w:spacing w:after="0" w:line="240" w:lineRule="auto"/>
-        <w:rPr>
-          <w:rFonts w:ascii="Times" w:eastAsia="Times" w:hAnsi="Times" w:cs="Times"/>
-          <w:i/>
-          <w:color w:val="0000FF"/>
-          <w:sz w:val="20"/>
-          <w:szCs w:val="20"/>
-        </w:rPr>
-      </w:pPr>
-      <w:r>
-        <w:rPr>
-          <w:rFonts w:ascii="Times" w:eastAsia="Times" w:hAnsi="Times" w:cs="Times"/>
-          <w:i/>
-          <w:color w:val="0000FF"/>
-          <w:sz w:val="20"/>
-          <w:szCs w:val="20"/>
-        </w:rPr>
-        <w:t>choices that exist or may become available. Include the major strengths and weaknesses of each competitor</w:t>
-      </w:r>
-    </w:p>
-    <w:p>
-      <w:pPr>
-        <w:spacing w:after="0" w:line="240" w:lineRule="auto"/>
-        <w:rPr>
-          <w:rFonts w:ascii="Times" w:eastAsia="Times" w:hAnsi="Times" w:cs="Times"/>
-          <w:i/>
-          <w:color w:val="0000FF"/>
-          <w:sz w:val="20"/>
-          <w:szCs w:val="20"/>
-        </w:rPr>
-      </w:pPr>
-      <w:r>
-        <w:rPr>
-          <w:rFonts w:ascii="Times" w:eastAsia="Times" w:hAnsi="Times" w:cs="Times"/>
-          <w:i/>
-          <w:color w:val="0000FF"/>
-          <w:sz w:val="20"/>
-          <w:szCs w:val="20"/>
-        </w:rPr>
-        <w:t>as perceived by the stakeholder or end user.]</w:t>
-      </w:r>
-    </w:p>
-    <w:p>
-      <w:pPr>
-        <w:spacing w:after="0" w:line="240" w:lineRule="auto"/>
-        <w:rPr>
-          <w:rFonts w:ascii="Times" w:eastAsia="Times" w:hAnsi="Times" w:cs="Times"/>
-          <w:i/>
-          <w:color w:val="0000FF"/>
           <w:sz w:val="20"/>
           <w:szCs w:val="20"/>
         </w:rPr>
@@ -5306,23 +5781,14 @@
     </w:p>
     <w:p>
       <w:pPr>
+        <w:pStyle w:val="ListParagraph"/>
+        <w:numPr>
+          <w:ilvl w:val="0"/>
+          <w:numId w:val="6"/>
+        </w:numPr>
         <w:spacing w:after="0" w:line="240" w:lineRule="auto"/>
         <w:rPr>
-          <w:rFonts w:ascii="Times New Roman" w:eastAsia="Times New Roman" w:hAnsi="Times New Roman" w:cs="Times New Roman"/>
-          <w:b/>
-          <w:color w:val="000000"/>
-          <w:sz w:val="24"/>
-          <w:szCs w:val="24"/>
-        </w:rPr>
-      </w:pPr>
-    </w:p>
-    <w:p>
-      <w:pPr>
-        <w:spacing w:after="0" w:line="240" w:lineRule="auto"/>
-        <w:rPr>
           <w:rFonts w:ascii="Times" w:eastAsia="Times" w:hAnsi="Times" w:cs="Times"/>
-          <w:i/>
-          <w:color w:val="0000FF"/>
           <w:sz w:val="20"/>
           <w:szCs w:val="20"/>
         </w:rPr>
@@ -5330,21 +5796,22 @@
       <w:r>
         <w:rPr>
           <w:rFonts w:ascii="Times" w:eastAsia="Times" w:hAnsi="Times" w:cs="Times"/>
-          <w:i/>
-          <w:color w:val="0000FF"/>
           <w:sz w:val="20"/>
           <w:szCs w:val="20"/>
         </w:rPr>
-        <w:t>[At a high level, list applicable standards, hardware, or platform requirements; performance requirements;</w:t>
+        <w:t>Security: User needs to be authenticated and authorized (for the prototype phase, no need this feature yet)</w:t>
       </w:r>
     </w:p>
     <w:p>
       <w:pPr>
+        <w:pStyle w:val="ListParagraph"/>
+        <w:numPr>
+          <w:ilvl w:val="0"/>
+          <w:numId w:val="6"/>
+        </w:numPr>
         <w:spacing w:after="0" w:line="240" w:lineRule="auto"/>
         <w:rPr>
           <w:rFonts w:ascii="Times" w:eastAsia="Times" w:hAnsi="Times" w:cs="Times"/>
-          <w:i/>
-          <w:color w:val="0000FF"/>
           <w:sz w:val="20"/>
           <w:szCs w:val="20"/>
         </w:rPr>
@@ -5352,21 +5819,22 @@
       <w:r>
         <w:rPr>
           <w:rFonts w:ascii="Times" w:eastAsia="Times" w:hAnsi="Times" w:cs="Times"/>
-          <w:i/>
-          <w:color w:val="0000FF"/>
           <w:sz w:val="20"/>
           <w:szCs w:val="20"/>
         </w:rPr>
-        <w:t>and environmental requirements.</w:t>
+        <w:t>Usability</w:t>
       </w:r>
     </w:p>
     <w:p>
       <w:pPr>
+        <w:pStyle w:val="ListParagraph"/>
+        <w:numPr>
+          <w:ilvl w:val="0"/>
+          <w:numId w:val="6"/>
+        </w:numPr>
         <w:spacing w:after="0" w:line="240" w:lineRule="auto"/>
         <w:rPr>
           <w:rFonts w:ascii="Times" w:eastAsia="Times" w:hAnsi="Times" w:cs="Times"/>
-          <w:i/>
-          <w:color w:val="0000FF"/>
           <w:sz w:val="20"/>
           <w:szCs w:val="20"/>
         </w:rPr>
@@ -5374,21 +5842,32 @@
       <w:r>
         <w:rPr>
           <w:rFonts w:ascii="Times" w:eastAsia="Times" w:hAnsi="Times" w:cs="Times"/>
-          <w:i/>
-          <w:color w:val="0000FF"/>
           <w:sz w:val="20"/>
           <w:szCs w:val="20"/>
         </w:rPr>
-        <w:t>Define the quality ranges for performance, robustness, fault tolerance, usability, and similar</w:t>
+        <w:t xml:space="preserve">Scalability: </w:t>
       </w:r>
+      <w:r>
+        <w:rPr>
+          <w:rFonts w:ascii="Times" w:eastAsia="Times" w:hAnsi="Times" w:cs="Times"/>
+          <w:sz w:val="20"/>
+          <w:szCs w:val="20"/>
+        </w:rPr>
+        <w:t>the design of project with component-based increase performance and easy to scale out.</w:t>
+      </w:r>
+      <w:bookmarkStart w:id="1" w:name="_GoBack"/>
+      <w:bookmarkEnd w:id="1"/>
     </w:p>
     <w:p>
       <w:pPr>
+        <w:pStyle w:val="ListParagraph"/>
+        <w:numPr>
+          <w:ilvl w:val="0"/>
+          <w:numId w:val="6"/>
+        </w:numPr>
         <w:spacing w:after="0" w:line="240" w:lineRule="auto"/>
         <w:rPr>
           <w:rFonts w:ascii="Times" w:eastAsia="Times" w:hAnsi="Times" w:cs="Times"/>
-          <w:i/>
-          <w:color w:val="0000FF"/>
           <w:sz w:val="20"/>
           <w:szCs w:val="20"/>
         </w:rPr>
@@ -5396,112 +5875,42 @@
       <w:r>
         <w:rPr>
           <w:rFonts w:ascii="Times" w:eastAsia="Times" w:hAnsi="Times" w:cs="Times"/>
-          <w:i/>
-          <w:color w:val="0000FF"/>
           <w:sz w:val="20"/>
           <w:szCs w:val="20"/>
         </w:rPr>
-        <w:t>characteristics that are not captured in the Feature Set.</w:t>
+        <w:t>Performance: the design</w:t>
       </w:r>
-    </w:p>
-    <w:p>
-      <w:pPr>
-        <w:spacing w:after="0" w:line="240" w:lineRule="auto"/>
+      <w:r>
         <w:rPr>
           <w:rFonts w:ascii="Times" w:eastAsia="Times" w:hAnsi="Times" w:cs="Times"/>
-          <w:i/>
-          <w:color w:val="0000FF"/>
           <w:sz w:val="20"/>
           <w:szCs w:val="20"/>
         </w:rPr>
-      </w:pPr>
+        <w:t xml:space="preserve"> of project with component</w:t>
+      </w:r>
       <w:r>
         <w:rPr>
           <w:rFonts w:ascii="Times" w:eastAsia="Times" w:hAnsi="Times" w:cs="Times"/>
-          <w:i/>
-          <w:color w:val="0000FF"/>
           <w:sz w:val="20"/>
           <w:szCs w:val="20"/>
         </w:rPr>
-        <w:t>Note any design constraints, external constraints, or other dependencies.</w:t>
+        <w:t>-</w:t>
       </w:r>
-    </w:p>
-    <w:p>
-      <w:pPr>
-        <w:spacing w:after="0" w:line="240" w:lineRule="auto"/>
+      <w:r>
         <w:rPr>
           <w:rFonts w:ascii="Times" w:eastAsia="Times" w:hAnsi="Times" w:cs="Times"/>
-          <w:i/>
-          <w:color w:val="0000FF"/>
           <w:sz w:val="20"/>
           <w:szCs w:val="20"/>
         </w:rPr>
-      </w:pPr>
+        <w:t xml:space="preserve">based increase </w:t>
+      </w:r>
       <w:r>
         <w:rPr>
           <w:rFonts w:ascii="Times" w:eastAsia="Times" w:hAnsi="Times" w:cs="Times"/>
-          <w:i/>
-          <w:color w:val="0000FF"/>
           <w:sz w:val="20"/>
           <w:szCs w:val="20"/>
         </w:rPr>
-        <w:t>Define any specific documentation requirements, including user manuals, online help, installation,</w:t>
-      </w:r>
-    </w:p>
-    <w:p>
-      <w:pPr>
-        <w:spacing w:after="0" w:line="240" w:lineRule="auto"/>
-        <w:rPr>
-          <w:rFonts w:ascii="Times" w:eastAsia="Times" w:hAnsi="Times" w:cs="Times"/>
-          <w:i/>
-          <w:color w:val="0000FF"/>
-          <w:sz w:val="20"/>
-          <w:szCs w:val="20"/>
-        </w:rPr>
-      </w:pPr>
-      <w:r>
-        <w:rPr>
-          <w:rFonts w:ascii="Times" w:eastAsia="Times" w:hAnsi="Times" w:cs="Times"/>
-          <w:i/>
-          <w:color w:val="0000FF"/>
-          <w:sz w:val="20"/>
-          <w:szCs w:val="20"/>
-        </w:rPr>
-        <w:t>labeling, and packaging requirements.</w:t>
-      </w:r>
-    </w:p>
-    <w:p>
-      <w:pPr>
-        <w:spacing w:after="0" w:line="240" w:lineRule="auto"/>
-        <w:rPr>
-          <w:rFonts w:ascii="Times" w:eastAsia="Times" w:hAnsi="Times" w:cs="Times"/>
-          <w:i/>
-          <w:color w:val="0000FF"/>
-          <w:sz w:val="20"/>
-          <w:szCs w:val="20"/>
-        </w:rPr>
-      </w:pPr>
-      <w:r>
-        <w:rPr>
-          <w:rFonts w:ascii="Times" w:eastAsia="Times" w:hAnsi="Times" w:cs="Times"/>
-          <w:i/>
-          <w:color w:val="0000FF"/>
-          <w:sz w:val="20"/>
-          <w:szCs w:val="20"/>
-        </w:rPr>
-        <w:t>Define the priority of these other product requirements. Include, if useful, attributes such as stability,</w:t>
-      </w:r>
-    </w:p>
-    <w:p>
-      <w:r>
-        <w:rPr>
-          <w:rFonts w:ascii="Times" w:eastAsia="Times" w:hAnsi="Times" w:cs="Times"/>
-          <w:i/>
-          <w:color w:val="0000FF"/>
-          <w:sz w:val="20"/>
-          <w:szCs w:val="20"/>
-        </w:rPr>
-        <w:t>benefit, effort, and risk.]</w:t>
+        <w:t>performance and easy to scale out.</w:t>
       </w:r>
     </w:p>
     <w:sectPr>
@@ -5716,6 +6125,232 @@
     </w:lvl>
   </w:abstractNum>
   <w:abstractNum w:abstractNumId="2" w15:restartNumberingAfterBreak="0">
+    <w:nsid w:val="1C0A6E9F"/>
+    <w:multiLevelType w:val="hybridMultilevel"/>
+    <w:tmpl w:val="301CF39A"/>
+    <w:lvl w:ilvl="0" w:tplc="04090001">
+      <w:start w:val="1"/>
+      <w:numFmt w:val="bullet"/>
+      <w:lvlText w:val=""/>
+      <w:lvlJc w:val="left"/>
+      <w:pPr>
+        <w:ind w:left="720" w:hanging="360"/>
+      </w:pPr>
+      <w:rPr>
+        <w:rFonts w:ascii="Symbol" w:hAnsi="Symbol" w:hint="default"/>
+      </w:rPr>
+    </w:lvl>
+    <w:lvl w:ilvl="1" w:tplc="04090003" w:tentative="1">
+      <w:start w:val="1"/>
+      <w:numFmt w:val="bullet"/>
+      <w:lvlText w:val="o"/>
+      <w:lvlJc w:val="left"/>
+      <w:pPr>
+        <w:ind w:left="1440" w:hanging="360"/>
+      </w:pPr>
+      <w:rPr>
+        <w:rFonts w:ascii="Courier New" w:hAnsi="Courier New" w:cs="Courier New" w:hint="default"/>
+      </w:rPr>
+    </w:lvl>
+    <w:lvl w:ilvl="2" w:tplc="04090005" w:tentative="1">
+      <w:start w:val="1"/>
+      <w:numFmt w:val="bullet"/>
+      <w:lvlText w:val=""/>
+      <w:lvlJc w:val="left"/>
+      <w:pPr>
+        <w:ind w:left="2160" w:hanging="360"/>
+      </w:pPr>
+      <w:rPr>
+        <w:rFonts w:ascii="Wingdings" w:hAnsi="Wingdings" w:hint="default"/>
+      </w:rPr>
+    </w:lvl>
+    <w:lvl w:ilvl="3" w:tplc="04090001" w:tentative="1">
+      <w:start w:val="1"/>
+      <w:numFmt w:val="bullet"/>
+      <w:lvlText w:val=""/>
+      <w:lvlJc w:val="left"/>
+      <w:pPr>
+        <w:ind w:left="2880" w:hanging="360"/>
+      </w:pPr>
+      <w:rPr>
+        <w:rFonts w:ascii="Symbol" w:hAnsi="Symbol" w:hint="default"/>
+      </w:rPr>
+    </w:lvl>
+    <w:lvl w:ilvl="4" w:tplc="04090003" w:tentative="1">
+      <w:start w:val="1"/>
+      <w:numFmt w:val="bullet"/>
+      <w:lvlText w:val="o"/>
+      <w:lvlJc w:val="left"/>
+      <w:pPr>
+        <w:ind w:left="3600" w:hanging="360"/>
+      </w:pPr>
+      <w:rPr>
+        <w:rFonts w:ascii="Courier New" w:hAnsi="Courier New" w:cs="Courier New" w:hint="default"/>
+      </w:rPr>
+    </w:lvl>
+    <w:lvl w:ilvl="5" w:tplc="04090005" w:tentative="1">
+      <w:start w:val="1"/>
+      <w:numFmt w:val="bullet"/>
+      <w:lvlText w:val=""/>
+      <w:lvlJc w:val="left"/>
+      <w:pPr>
+        <w:ind w:left="4320" w:hanging="360"/>
+      </w:pPr>
+      <w:rPr>
+        <w:rFonts w:ascii="Wingdings" w:hAnsi="Wingdings" w:hint="default"/>
+      </w:rPr>
+    </w:lvl>
+    <w:lvl w:ilvl="6" w:tplc="04090001" w:tentative="1">
+      <w:start w:val="1"/>
+      <w:numFmt w:val="bullet"/>
+      <w:lvlText w:val=""/>
+      <w:lvlJc w:val="left"/>
+      <w:pPr>
+        <w:ind w:left="5040" w:hanging="360"/>
+      </w:pPr>
+      <w:rPr>
+        <w:rFonts w:ascii="Symbol" w:hAnsi="Symbol" w:hint="default"/>
+      </w:rPr>
+    </w:lvl>
+    <w:lvl w:ilvl="7" w:tplc="04090003" w:tentative="1">
+      <w:start w:val="1"/>
+      <w:numFmt w:val="bullet"/>
+      <w:lvlText w:val="o"/>
+      <w:lvlJc w:val="left"/>
+      <w:pPr>
+        <w:ind w:left="5760" w:hanging="360"/>
+      </w:pPr>
+      <w:rPr>
+        <w:rFonts w:ascii="Courier New" w:hAnsi="Courier New" w:cs="Courier New" w:hint="default"/>
+      </w:rPr>
+    </w:lvl>
+    <w:lvl w:ilvl="8" w:tplc="04090005" w:tentative="1">
+      <w:start w:val="1"/>
+      <w:numFmt w:val="bullet"/>
+      <w:lvlText w:val=""/>
+      <w:lvlJc w:val="left"/>
+      <w:pPr>
+        <w:ind w:left="6480" w:hanging="360"/>
+      </w:pPr>
+      <w:rPr>
+        <w:rFonts w:ascii="Wingdings" w:hAnsi="Wingdings" w:hint="default"/>
+      </w:rPr>
+    </w:lvl>
+  </w:abstractNum>
+  <w:abstractNum w:abstractNumId="3" w15:restartNumberingAfterBreak="0">
+    <w:nsid w:val="48A35DD1"/>
+    <w:multiLevelType w:val="hybridMultilevel"/>
+    <w:tmpl w:val="D8082BD2"/>
+    <w:lvl w:ilvl="0" w:tplc="04090001">
+      <w:start w:val="1"/>
+      <w:numFmt w:val="bullet"/>
+      <w:lvlText w:val=""/>
+      <w:lvlJc w:val="left"/>
+      <w:pPr>
+        <w:ind w:left="720" w:hanging="360"/>
+      </w:pPr>
+      <w:rPr>
+        <w:rFonts w:ascii="Symbol" w:hAnsi="Symbol" w:hint="default"/>
+      </w:rPr>
+    </w:lvl>
+    <w:lvl w:ilvl="1" w:tplc="04090003" w:tentative="1">
+      <w:start w:val="1"/>
+      <w:numFmt w:val="bullet"/>
+      <w:lvlText w:val="o"/>
+      <w:lvlJc w:val="left"/>
+      <w:pPr>
+        <w:ind w:left="1440" w:hanging="360"/>
+      </w:pPr>
+      <w:rPr>
+        <w:rFonts w:ascii="Courier New" w:hAnsi="Courier New" w:cs="Courier New" w:hint="default"/>
+      </w:rPr>
+    </w:lvl>
+    <w:lvl w:ilvl="2" w:tplc="04090005" w:tentative="1">
+      <w:start w:val="1"/>
+      <w:numFmt w:val="bullet"/>
+      <w:lvlText w:val=""/>
+      <w:lvlJc w:val="left"/>
+      <w:pPr>
+        <w:ind w:left="2160" w:hanging="360"/>
+      </w:pPr>
+      <w:rPr>
+        <w:rFonts w:ascii="Wingdings" w:hAnsi="Wingdings" w:hint="default"/>
+      </w:rPr>
+    </w:lvl>
+    <w:lvl w:ilvl="3" w:tplc="04090001" w:tentative="1">
+      <w:start w:val="1"/>
+      <w:numFmt w:val="bullet"/>
+      <w:lvlText w:val=""/>
+      <w:lvlJc w:val="left"/>
+      <w:pPr>
+        <w:ind w:left="2880" w:hanging="360"/>
+      </w:pPr>
+      <w:rPr>
+        <w:rFonts w:ascii="Symbol" w:hAnsi="Symbol" w:hint="default"/>
+      </w:rPr>
+    </w:lvl>
+    <w:lvl w:ilvl="4" w:tplc="04090003" w:tentative="1">
+      <w:start w:val="1"/>
+      <w:numFmt w:val="bullet"/>
+      <w:lvlText w:val="o"/>
+      <w:lvlJc w:val="left"/>
+      <w:pPr>
+        <w:ind w:left="3600" w:hanging="360"/>
+      </w:pPr>
+      <w:rPr>
+        <w:rFonts w:ascii="Courier New" w:hAnsi="Courier New" w:cs="Courier New" w:hint="default"/>
+      </w:rPr>
+    </w:lvl>
+    <w:lvl w:ilvl="5" w:tplc="04090005" w:tentative="1">
+      <w:start w:val="1"/>
+      <w:numFmt w:val="bullet"/>
+      <w:lvlText w:val=""/>
+      <w:lvlJc w:val="left"/>
+      <w:pPr>
+        <w:ind w:left="4320" w:hanging="360"/>
+      </w:pPr>
+      <w:rPr>
+        <w:rFonts w:ascii="Wingdings" w:hAnsi="Wingdings" w:hint="default"/>
+      </w:rPr>
+    </w:lvl>
+    <w:lvl w:ilvl="6" w:tplc="04090001" w:tentative="1">
+      <w:start w:val="1"/>
+      <w:numFmt w:val="bullet"/>
+      <w:lvlText w:val=""/>
+      <w:lvlJc w:val="left"/>
+      <w:pPr>
+        <w:ind w:left="5040" w:hanging="360"/>
+      </w:pPr>
+      <w:rPr>
+        <w:rFonts w:ascii="Symbol" w:hAnsi="Symbol" w:hint="default"/>
+      </w:rPr>
+    </w:lvl>
+    <w:lvl w:ilvl="7" w:tplc="04090003" w:tentative="1">
+      <w:start w:val="1"/>
+      <w:numFmt w:val="bullet"/>
+      <w:lvlText w:val="o"/>
+      <w:lvlJc w:val="left"/>
+      <w:pPr>
+        <w:ind w:left="5760" w:hanging="360"/>
+      </w:pPr>
+      <w:rPr>
+        <w:rFonts w:ascii="Courier New" w:hAnsi="Courier New" w:cs="Courier New" w:hint="default"/>
+      </w:rPr>
+    </w:lvl>
+    <w:lvl w:ilvl="8" w:tplc="04090005" w:tentative="1">
+      <w:start w:val="1"/>
+      <w:numFmt w:val="bullet"/>
+      <w:lvlText w:val=""/>
+      <w:lvlJc w:val="left"/>
+      <w:pPr>
+        <w:ind w:left="6480" w:hanging="360"/>
+      </w:pPr>
+      <w:rPr>
+        <w:rFonts w:ascii="Wingdings" w:hAnsi="Wingdings" w:hint="default"/>
+      </w:rPr>
+    </w:lvl>
+  </w:abstractNum>
+  <w:abstractNum w:abstractNumId="4" w15:restartNumberingAfterBreak="0">
     <w:nsid w:val="551E24F5"/>
     <w:multiLevelType w:val="multilevel"/>
     <w:tmpl w:val="E612E3F8"/>
@@ -5805,7 +6440,7 @@
       </w:pPr>
     </w:lvl>
   </w:abstractNum>
-  <w:abstractNum w:abstractNumId="3" w15:restartNumberingAfterBreak="0">
+  <w:abstractNum w:abstractNumId="5" w15:restartNumberingAfterBreak="0">
     <w:nsid w:val="68CE6D4C"/>
     <w:multiLevelType w:val="multilevel"/>
     <w:tmpl w:val="BA5844BE"/>
@@ -5919,16 +6554,22 @@
     </w:lvl>
   </w:abstractNum>
   <w:num w:numId="1">
-    <w:abstractNumId w:val="3"/>
+    <w:abstractNumId w:val="5"/>
   </w:num>
   <w:num w:numId="2">
-    <w:abstractNumId w:val="2"/>
+    <w:abstractNumId w:val="4"/>
   </w:num>
   <w:num w:numId="3">
     <w:abstractNumId w:val="1"/>
   </w:num>
   <w:num w:numId="4">
     <w:abstractNumId w:val="0"/>
+  </w:num>
+  <w:num w:numId="5">
+    <w:abstractNumId w:val="3"/>
+  </w:num>
+  <w:num w:numId="6">
+    <w:abstractNumId w:val="2"/>
   </w:num>
 </w:numbering>
 </file>
@@ -6526,6 +7167,36 @@
       </w:tblCellMar>
     </w:tblPr>
   </w:style>
+  <w:style w:type="table" w:styleId="TableGrid">
+    <w:name w:val="Table Grid"/>
+    <w:basedOn w:val="TableNormal"/>
+    <w:uiPriority w:val="39"/>
+    <w:rsid w:val="002C06D2"/>
+    <w:pPr>
+      <w:spacing w:after="0" w:line="240" w:lineRule="auto"/>
+    </w:pPr>
+    <w:tblPr>
+      <w:tblBorders>
+        <w:top w:val="single" w:sz="4" w:space="0" w:color="auto"/>
+        <w:left w:val="single" w:sz="4" w:space="0" w:color="auto"/>
+        <w:bottom w:val="single" w:sz="4" w:space="0" w:color="auto"/>
+        <w:right w:val="single" w:sz="4" w:space="0" w:color="auto"/>
+        <w:insideH w:val="single" w:sz="4" w:space="0" w:color="auto"/>
+        <w:insideV w:val="single" w:sz="4" w:space="0" w:color="auto"/>
+      </w:tblBorders>
+    </w:tblPr>
+  </w:style>
+  <w:style w:type="paragraph" w:styleId="ListParagraph">
+    <w:name w:val="List Paragraph"/>
+    <w:basedOn w:val="Normal"/>
+    <w:uiPriority w:val="34"/>
+    <w:qFormat/>
+    <w:rsid w:val="00EE2F8A"/>
+    <w:pPr>
+      <w:ind w:left="720"/>
+      <w:contextualSpacing/>
+    </w:pPr>
+  </w:style>
 </w:styles>
 </file>
 

</xml_diff>